<commit_message>
dftar isi bab 4 dn daftar isi
</commit_message>
<xml_diff>
--- a/BAB 4.docx
+++ b/BAB 4.docx
@@ -41,6 +41,8 @@
           <w:lang w:val="en-US"/>
         </w:rPr>
       </w:pPr>
+      <w:bookmarkStart w:id="0" w:name="_Hlk32150839"/>
+      <w:bookmarkStart w:id="1" w:name="_Hlk32150828"/>
       <w:r>
         <w:rPr>
           <w:rFonts w:cs="Times New Roman"/>
@@ -74,7 +76,9 @@
         </w:rPr>
         <w:t>PERANCANGAN</w:t>
       </w:r>
+      <w:bookmarkEnd w:id="0"/>
     </w:p>
+    <w:bookmarkEnd w:id="1"/>
     <w:p>
       <w:pPr>
         <w:numPr>
@@ -165,15 +169,15 @@
           <w:szCs w:val="24"/>
         </w:rPr>
         <w:tab/>
-        <w:t>Analis</w:t>
-      </w:r>
+      </w:r>
+      <w:bookmarkStart w:id="2" w:name="_Hlk32150917"/>
       <w:r>
         <w:rPr>
           <w:rFonts w:cs="Times New Roman"/>
           <w:b/>
           <w:szCs w:val="24"/>
         </w:rPr>
-        <w:t>is</w:t>
+        <w:t>Analis</w:t>
       </w:r>
       <w:r>
         <w:rPr>
@@ -181,8 +185,17 @@
           <w:b/>
           <w:szCs w:val="24"/>
         </w:rPr>
+        <w:t>is</w:t>
+      </w:r>
+      <w:r>
+        <w:rPr>
+          <w:rFonts w:cs="Times New Roman"/>
+          <w:b/>
+          <w:szCs w:val="24"/>
+        </w:rPr>
         <w:t xml:space="preserve"> Sistem Yang Sedang Berjalan</w:t>
       </w:r>
+      <w:bookmarkEnd w:id="2"/>
     </w:p>
     <w:p>
       <w:pPr>
@@ -576,22 +589,31 @@
           <w:szCs w:val="24"/>
         </w:rPr>
       </w:pPr>
-      <w:proofErr w:type="spellStart"/>
+      <w:bookmarkStart w:id="3" w:name="_Hlk32150974"/>
+      <w:bookmarkStart w:id="4" w:name="_Hlk32150952"/>
       <w:r>
         <w:rPr>
           <w:b/>
           <w:szCs w:val="24"/>
-          <w:lang w:val="en-ID"/>
-        </w:rPr>
-        <w:t>Rancangan</w:t>
-      </w:r>
-      <w:proofErr w:type="spellEnd"/>
+        </w:rPr>
+        <w:t>Per</w:t>
+      </w:r>
+      <w:proofErr w:type="spellStart"/>
       <w:r>
         <w:rPr>
           <w:b/>
           <w:szCs w:val="24"/>
           <w:lang w:val="en-ID"/>
         </w:rPr>
+        <w:t>ancangan</w:t>
+      </w:r>
+      <w:proofErr w:type="spellEnd"/>
+      <w:r>
+        <w:rPr>
+          <w:b/>
+          <w:szCs w:val="24"/>
+          <w:lang w:val="en-ID"/>
+        </w:rPr>
         <w:t xml:space="preserve"> </w:t>
       </w:r>
       <w:proofErr w:type="spellStart"/>
@@ -603,26 +625,10 @@
         </w:rPr>
         <w:t>Sistem</w:t>
       </w:r>
-      <w:proofErr w:type="spellEnd"/>
-      <w:r>
-        <w:rPr>
-          <w:b/>
-          <w:szCs w:val="24"/>
-          <w:lang w:val="en-ID"/>
-        </w:rPr>
-        <w:t xml:space="preserve"> yang Akan </w:t>
-      </w:r>
-      <w:proofErr w:type="spellStart"/>
-      <w:r>
-        <w:rPr>
-          <w:b/>
-          <w:szCs w:val="24"/>
-          <w:lang w:val="en-ID"/>
-        </w:rPr>
-        <w:t>Dibangun</w:t>
-      </w:r>
+      <w:bookmarkEnd w:id="3"/>
       <w:proofErr w:type="spellEnd"/>
     </w:p>
+    <w:bookmarkEnd w:id="4"/>
     <w:p>
       <w:pPr>
         <w:pStyle w:val="ListParagraph"/>
@@ -1645,6 +1651,7 @@
           <w:szCs w:val="24"/>
         </w:rPr>
       </w:pPr>
+      <w:bookmarkStart w:id="5" w:name="_Hlk32151069"/>
       <w:r>
         <w:rPr>
           <w:rFonts w:cs="Times New Roman"/>
@@ -1656,6 +1663,7 @@
         <w:t>Activity Diagram</w:t>
       </w:r>
     </w:p>
+    <w:bookmarkEnd w:id="5"/>
     <w:p>
       <w:pPr>
         <w:pStyle w:val="ListParagraph"/>
@@ -1860,6 +1868,7 @@
           <w:szCs w:val="24"/>
         </w:rPr>
       </w:pPr>
+      <w:bookmarkStart w:id="6" w:name="_Hlk32151154"/>
       <w:r>
         <w:rPr>
           <w:i/>
@@ -1883,6 +1892,7 @@
         </w:rPr>
         <w:t>diagram</w:t>
       </w:r>
+      <w:bookmarkEnd w:id="6"/>
       <w:r>
         <w:rPr>
           <w:szCs w:val="24"/>
@@ -6185,9 +6195,6 @@
         <w:gridCol w:w="2969"/>
       </w:tblGrid>
       <w:tr>
-        <w:trPr>
-          <w:tblHeader/>
-        </w:trPr>
         <w:tc>
           <w:tcPr>
             <w:tcW w:w="2245" w:type="dxa"/>
@@ -6869,12 +6876,6 @@
         </w:tc>
       </w:tr>
     </w:tbl>
-    <w:p>
-      <w:pPr>
-        <w:pStyle w:val="ListParagraph"/>
-        <w:spacing w:before="240" w:line="480" w:lineRule="auto"/>
-      </w:pPr>
-    </w:p>
     <w:p>
       <w:pPr>
         <w:pStyle w:val="ListParagraph"/>
@@ -7468,21 +7469,6 @@
     </w:p>
     <w:p>
       <w:pPr>
-        <w:spacing w:line="480" w:lineRule="auto"/>
-      </w:pPr>
-    </w:p>
-    <w:p>
-      <w:pPr>
-        <w:spacing w:line="480" w:lineRule="auto"/>
-      </w:pPr>
-    </w:p>
-    <w:p>
-      <w:pPr>
-        <w:spacing w:line="480" w:lineRule="auto"/>
-      </w:pPr>
-    </w:p>
-    <w:p>
-      <w:pPr>
         <w:pStyle w:val="ListParagraph"/>
         <w:numPr>
           <w:ilvl w:val="0"/>
@@ -7539,6 +7525,9 @@
         <w:gridCol w:w="2745"/>
       </w:tblGrid>
       <w:tr>
+        <w:trPr>
+          <w:tblHeader/>
+        </w:trPr>
         <w:tc>
           <w:tcPr>
             <w:tcW w:w="2030" w:type="dxa"/>
@@ -7665,6 +7654,7 @@
               <w:pStyle w:val="Caption"/>
             </w:pPr>
             <w:r>
+              <w:lastRenderedPageBreak/>
               <w:t>dapil</w:t>
             </w:r>
           </w:p>
@@ -8010,9 +8000,7 @@
     </w:tbl>
     <w:p>
       <w:pPr>
-        <w:pStyle w:val="ListParagraph"/>
         <w:spacing w:after="0" w:line="480" w:lineRule="auto"/>
-        <w:jc w:val="center"/>
       </w:pPr>
     </w:p>
     <w:p>
@@ -8527,17 +8515,25 @@
     </w:tbl>
     <w:p>
       <w:pPr>
-        <w:pStyle w:val="ListParagraph"/>
         <w:spacing w:line="480" w:lineRule="auto"/>
-        <w:jc w:val="center"/>
       </w:pPr>
     </w:p>
     <w:p>
       <w:pPr>
-        <w:pStyle w:val="ListParagraph"/>
         <w:spacing w:line="480" w:lineRule="auto"/>
-        <w:jc w:val="center"/>
-      </w:pPr>
+      </w:pPr>
+    </w:p>
+    <w:p>
+      <w:pPr>
+        <w:spacing w:line="480" w:lineRule="auto"/>
+      </w:pPr>
+    </w:p>
+    <w:p>
+      <w:pPr>
+        <w:spacing w:line="480" w:lineRule="auto"/>
+      </w:pPr>
+      <w:bookmarkStart w:id="7" w:name="_GoBack"/>
+      <w:bookmarkEnd w:id="7"/>
     </w:p>
     <w:p>
       <w:pPr>
@@ -8549,6 +8545,7 @@
         <w:spacing w:line="480" w:lineRule="auto"/>
       </w:pPr>
       <w:r>
+        <w:lastRenderedPageBreak/>
         <w:t>Tabel web_komisi</w:t>
       </w:r>
     </w:p>
@@ -8581,6 +8578,305 @@
       </w:r>
       <w:r>
         <w:t xml:space="preserve"> web_komisi</w:t>
+      </w:r>
+    </w:p>
+    <w:tbl>
+      <w:tblPr>
+        <w:tblStyle w:val="TableGrid"/>
+        <w:tblW w:w="0" w:type="auto"/>
+        <w:tblInd w:w="720" w:type="dxa"/>
+        <w:tblLook w:val="04A0" w:firstRow="1" w:lastRow="0" w:firstColumn="1" w:lastColumn="0" w:noHBand="0" w:noVBand="1"/>
+      </w:tblPr>
+      <w:tblGrid>
+        <w:gridCol w:w="2030"/>
+        <w:gridCol w:w="1790"/>
+        <w:gridCol w:w="643"/>
+        <w:gridCol w:w="2745"/>
+      </w:tblGrid>
+      <w:tr>
+        <w:trPr>
+          <w:cantSplit/>
+        </w:trPr>
+        <w:tc>
+          <w:tcPr>
+            <w:tcW w:w="2030" w:type="dxa"/>
+            <w:shd w:val="clear" w:color="auto" w:fill="95B3D7" w:themeFill="accent1" w:themeFillTint="99"/>
+            <w:vAlign w:val="center"/>
+          </w:tcPr>
+          <w:p>
+            <w:pPr>
+              <w:pStyle w:val="Caption"/>
+              <w:jc w:val="center"/>
+            </w:pPr>
+            <w:r>
+              <w:t>colum</w:t>
+            </w:r>
+          </w:p>
+        </w:tc>
+        <w:tc>
+          <w:tcPr>
+            <w:tcW w:w="1790" w:type="dxa"/>
+            <w:shd w:val="clear" w:color="auto" w:fill="95B3D7" w:themeFill="accent1" w:themeFillTint="99"/>
+            <w:vAlign w:val="center"/>
+          </w:tcPr>
+          <w:p>
+            <w:pPr>
+              <w:pStyle w:val="Caption"/>
+              <w:jc w:val="center"/>
+            </w:pPr>
+            <w:r>
+              <w:t>Type</w:t>
+            </w:r>
+          </w:p>
+        </w:tc>
+        <w:tc>
+          <w:tcPr>
+            <w:tcW w:w="643" w:type="dxa"/>
+            <w:shd w:val="clear" w:color="auto" w:fill="95B3D7" w:themeFill="accent1" w:themeFillTint="99"/>
+            <w:vAlign w:val="center"/>
+          </w:tcPr>
+          <w:p>
+            <w:pPr>
+              <w:pStyle w:val="Caption"/>
+              <w:jc w:val="center"/>
+            </w:pPr>
+            <w:r>
+              <w:t>Null</w:t>
+            </w:r>
+          </w:p>
+        </w:tc>
+        <w:tc>
+          <w:tcPr>
+            <w:tcW w:w="2745" w:type="dxa"/>
+            <w:shd w:val="clear" w:color="auto" w:fill="95B3D7" w:themeFill="accent1" w:themeFillTint="99"/>
+            <w:vAlign w:val="center"/>
+          </w:tcPr>
+          <w:p>
+            <w:pPr>
+              <w:pStyle w:val="Caption"/>
+              <w:jc w:val="center"/>
+            </w:pPr>
+            <w:r>
+              <w:t>Default</w:t>
+            </w:r>
+          </w:p>
+        </w:tc>
+      </w:tr>
+      <w:tr>
+        <w:trPr>
+          <w:cantSplit/>
+        </w:trPr>
+        <w:tc>
+          <w:tcPr>
+            <w:tcW w:w="2030" w:type="dxa"/>
+          </w:tcPr>
+          <w:p>
+            <w:pPr>
+              <w:pStyle w:val="Caption"/>
+            </w:pPr>
+            <w:r>
+              <w:t>Id_komisi</w:t>
+            </w:r>
+          </w:p>
+        </w:tc>
+        <w:tc>
+          <w:tcPr>
+            <w:tcW w:w="1790" w:type="dxa"/>
+          </w:tcPr>
+          <w:p>
+            <w:pPr>
+              <w:pStyle w:val="Caption"/>
+            </w:pPr>
+            <w:r>
+              <w:t xml:space="preserve">varchar </w:t>
+            </w:r>
+            <w:r>
+              <w:t>(9)</w:t>
+            </w:r>
+          </w:p>
+        </w:tc>
+        <w:tc>
+          <w:tcPr>
+            <w:tcW w:w="643" w:type="dxa"/>
+          </w:tcPr>
+          <w:p>
+            <w:pPr>
+              <w:pStyle w:val="Caption"/>
+            </w:pPr>
+            <w:r>
+              <w:t>no</w:t>
+            </w:r>
+          </w:p>
+        </w:tc>
+        <w:tc>
+          <w:tcPr>
+            <w:tcW w:w="2745" w:type="dxa"/>
+          </w:tcPr>
+          <w:p>
+            <w:pPr>
+              <w:pStyle w:val="Caption"/>
+            </w:pPr>
+          </w:p>
+        </w:tc>
+      </w:tr>
+      <w:tr>
+        <w:trPr>
+          <w:cantSplit/>
+        </w:trPr>
+        <w:tc>
+          <w:tcPr>
+            <w:tcW w:w="2030" w:type="dxa"/>
+          </w:tcPr>
+          <w:p>
+            <w:pPr>
+              <w:pStyle w:val="Caption"/>
+            </w:pPr>
+            <w:r>
+              <w:t>Name</w:t>
+            </w:r>
+          </w:p>
+        </w:tc>
+        <w:tc>
+          <w:tcPr>
+            <w:tcW w:w="1790" w:type="dxa"/>
+          </w:tcPr>
+          <w:p>
+            <w:pPr>
+              <w:pStyle w:val="Caption"/>
+            </w:pPr>
+            <w:r>
+              <w:t>Varchar(129)</w:t>
+            </w:r>
+          </w:p>
+        </w:tc>
+        <w:tc>
+          <w:tcPr>
+            <w:tcW w:w="643" w:type="dxa"/>
+          </w:tcPr>
+          <w:p>
+            <w:pPr>
+              <w:pStyle w:val="Caption"/>
+            </w:pPr>
+            <w:r>
+              <w:t>No</w:t>
+            </w:r>
+          </w:p>
+        </w:tc>
+        <w:tc>
+          <w:tcPr>
+            <w:tcW w:w="2745" w:type="dxa"/>
+          </w:tcPr>
+          <w:p>
+            <w:pPr>
+              <w:pStyle w:val="Caption"/>
+            </w:pPr>
+          </w:p>
+        </w:tc>
+      </w:tr>
+      <w:tr>
+        <w:trPr>
+          <w:cantSplit/>
+        </w:trPr>
+        <w:tc>
+          <w:tcPr>
+            <w:tcW w:w="2030" w:type="dxa"/>
+          </w:tcPr>
+          <w:p>
+            <w:pPr>
+              <w:pStyle w:val="Caption"/>
+            </w:pPr>
+            <w:r>
+              <w:t>Bidang</w:t>
+            </w:r>
+          </w:p>
+        </w:tc>
+        <w:tc>
+          <w:tcPr>
+            <w:tcW w:w="1790" w:type="dxa"/>
+          </w:tcPr>
+          <w:p>
+            <w:pPr>
+              <w:pStyle w:val="Caption"/>
+            </w:pPr>
+            <w:r>
+              <w:t>varchar (117)</w:t>
+            </w:r>
+          </w:p>
+        </w:tc>
+        <w:tc>
+          <w:tcPr>
+            <w:tcW w:w="643" w:type="dxa"/>
+          </w:tcPr>
+          <w:p>
+            <w:pPr>
+              <w:pStyle w:val="Caption"/>
+            </w:pPr>
+            <w:r>
+              <w:t>No</w:t>
+            </w:r>
+          </w:p>
+        </w:tc>
+        <w:tc>
+          <w:tcPr>
+            <w:tcW w:w="2745" w:type="dxa"/>
+          </w:tcPr>
+          <w:p>
+            <w:pPr>
+              <w:pStyle w:val="Caption"/>
+            </w:pPr>
+          </w:p>
+        </w:tc>
+      </w:tr>
+    </w:tbl>
+    <w:p>
+      <w:pPr>
+        <w:pStyle w:val="ListParagraph"/>
+        <w:spacing w:line="480" w:lineRule="auto"/>
+        <w:jc w:val="center"/>
+      </w:pPr>
+    </w:p>
+    <w:p>
+      <w:pPr>
+        <w:pStyle w:val="ListParagraph"/>
+        <w:numPr>
+          <w:ilvl w:val="0"/>
+          <w:numId w:val="27"/>
+        </w:numPr>
+        <w:spacing w:line="480" w:lineRule="auto"/>
+      </w:pPr>
+      <w:r>
+        <w:t>Tabel web_komisi_label</w:t>
+      </w:r>
+    </w:p>
+    <w:p>
+      <w:pPr>
+        <w:pStyle w:val="Caption"/>
+        <w:keepNext/>
+        <w:jc w:val="center"/>
+      </w:pPr>
+      <w:r>
+        <w:t xml:space="preserve">Tabel 4. </w:t>
+      </w:r>
+      <w:r>
+        <w:fldChar w:fldCharType="begin"/>
+      </w:r>
+      <w:r>
+        <w:instrText xml:space="preserve"> SEQ Tabel_4. \* ARABIC </w:instrText>
+      </w:r>
+      <w:r>
+        <w:fldChar w:fldCharType="separate"/>
+      </w:r>
+      <w:r>
+        <w:rPr>
+          <w:noProof/>
+        </w:rPr>
+        <w:t>7</w:t>
+      </w:r>
+      <w:r>
+        <w:fldChar w:fldCharType="end"/>
+      </w:r>
+      <w:r>
+        <w:t xml:space="preserve"> web_komisi_label</w:t>
       </w:r>
     </w:p>
     <w:tbl>
@@ -8680,7 +8976,7 @@
               <w:pStyle w:val="Caption"/>
             </w:pPr>
             <w:r>
-              <w:t>Id_komisi</w:t>
+              <w:t>Id_label</w:t>
             </w:r>
           </w:p>
         </w:tc>
@@ -8693,10 +8989,7 @@
               <w:pStyle w:val="Caption"/>
             </w:pPr>
             <w:r>
-              <w:t xml:space="preserve">varchar </w:t>
-            </w:r>
-            <w:r>
-              <w:t>(9)</w:t>
+              <w:t>varchar (9)</w:t>
             </w:r>
           </w:p>
         </w:tc>
@@ -8738,7 +9031,7 @@
               <w:pStyle w:val="Caption"/>
             </w:pPr>
             <w:r>
-              <w:t>Name</w:t>
+              <w:t>Label</w:t>
             </w:r>
           </w:p>
         </w:tc>
@@ -8793,7 +9086,7 @@
               <w:pStyle w:val="Caption"/>
             </w:pPr>
             <w:r>
-              <w:t>Bidang</w:t>
+              <w:t>Komisi_id</w:t>
             </w:r>
           </w:p>
         </w:tc>
@@ -8806,7 +9099,7 @@
               <w:pStyle w:val="Caption"/>
             </w:pPr>
             <w:r>
-              <w:t>varchar (117)</w:t>
+              <w:t>varchar (9)</w:t>
             </w:r>
           </w:p>
         </w:tc>
@@ -8852,7 +9145,7 @@
         <w:spacing w:line="480" w:lineRule="auto"/>
       </w:pPr>
       <w:r>
-        <w:t>Tabel web_komisi_label</w:t>
+        <w:t>Tabel web_komisi_user</w:t>
       </w:r>
     </w:p>
     <w:p>
@@ -8877,13 +9170,13 @@
         <w:rPr>
           <w:noProof/>
         </w:rPr>
-        <w:t>7</w:t>
+        <w:t>8</w:t>
       </w:r>
       <w:r>
         <w:fldChar w:fldCharType="end"/>
       </w:r>
       <w:r>
-        <w:t xml:space="preserve"> web_komisi_label</w:t>
+        <w:t xml:space="preserve"> web_komisi-user</w:t>
       </w:r>
     </w:p>
     <w:tbl>
@@ -8983,7 +9276,7 @@
               <w:pStyle w:val="Caption"/>
             </w:pPr>
             <w:r>
-              <w:t>Id_label</w:t>
+              <w:t>Id_k_u</w:t>
             </w:r>
           </w:p>
         </w:tc>
@@ -9038,7 +9331,7 @@
               <w:pStyle w:val="Caption"/>
             </w:pPr>
             <w:r>
-              <w:t>Label</w:t>
+              <w:t>Dapil_id</w:t>
             </w:r>
           </w:p>
         </w:tc>
@@ -9051,7 +9344,7 @@
               <w:pStyle w:val="Caption"/>
             </w:pPr>
             <w:r>
-              <w:t>Varchar(129)</w:t>
+              <w:t>Varchar(9)</w:t>
             </w:r>
           </w:p>
         </w:tc>
@@ -9134,71 +9427,6 @@
           </w:p>
         </w:tc>
       </w:tr>
-    </w:tbl>
-    <w:p>
-      <w:pPr>
-        <w:pStyle w:val="ListParagraph"/>
-        <w:spacing w:line="480" w:lineRule="auto"/>
-        <w:jc w:val="center"/>
-      </w:pPr>
-    </w:p>
-    <w:p>
-      <w:pPr>
-        <w:pStyle w:val="ListParagraph"/>
-        <w:numPr>
-          <w:ilvl w:val="0"/>
-          <w:numId w:val="27"/>
-        </w:numPr>
-        <w:spacing w:line="480" w:lineRule="auto"/>
-      </w:pPr>
-      <w:r>
-        <w:t>Tabel web_komisi_user</w:t>
-      </w:r>
-    </w:p>
-    <w:p>
-      <w:pPr>
-        <w:pStyle w:val="Caption"/>
-        <w:keepNext/>
-        <w:jc w:val="center"/>
-      </w:pPr>
-      <w:r>
-        <w:t xml:space="preserve">Tabel 4. </w:t>
-      </w:r>
-      <w:r>
-        <w:fldChar w:fldCharType="begin"/>
-      </w:r>
-      <w:r>
-        <w:instrText xml:space="preserve"> SEQ Tabel_4. \* ARABIC </w:instrText>
-      </w:r>
-      <w:r>
-        <w:fldChar w:fldCharType="separate"/>
-      </w:r>
-      <w:r>
-        <w:rPr>
-          <w:noProof/>
-        </w:rPr>
-        <w:t>8</w:t>
-      </w:r>
-      <w:r>
-        <w:fldChar w:fldCharType="end"/>
-      </w:r>
-      <w:r>
-        <w:t xml:space="preserve"> web_komisi-user</w:t>
-      </w:r>
-    </w:p>
-    <w:tbl>
-      <w:tblPr>
-        <w:tblStyle w:val="TableGrid"/>
-        <w:tblW w:w="0" w:type="auto"/>
-        <w:tblInd w:w="720" w:type="dxa"/>
-        <w:tblLook w:val="04A0" w:firstRow="1" w:lastRow="0" w:firstColumn="1" w:lastColumn="0" w:noHBand="0" w:noVBand="1"/>
-      </w:tblPr>
-      <w:tblGrid>
-        <w:gridCol w:w="2030"/>
-        <w:gridCol w:w="1790"/>
-        <w:gridCol w:w="643"/>
-        <w:gridCol w:w="2745"/>
-      </w:tblGrid>
       <w:tr>
         <w:trPr>
           <w:cantSplit/>
@@ -9207,65 +9435,50 @@
         <w:tc>
           <w:tcPr>
             <w:tcW w:w="2030" w:type="dxa"/>
-            <w:shd w:val="clear" w:color="auto" w:fill="95B3D7" w:themeFill="accent1" w:themeFillTint="99"/>
-            <w:vAlign w:val="center"/>
-          </w:tcPr>
-          <w:p>
-            <w:pPr>
-              <w:pStyle w:val="Caption"/>
-              <w:jc w:val="center"/>
-            </w:pPr>
-            <w:r>
-              <w:t>colum</w:t>
+          </w:tcPr>
+          <w:p>
+            <w:pPr>
+              <w:pStyle w:val="Caption"/>
+            </w:pPr>
+            <w:r>
+              <w:t>jabatan</w:t>
             </w:r>
           </w:p>
         </w:tc>
         <w:tc>
           <w:tcPr>
             <w:tcW w:w="1790" w:type="dxa"/>
-            <w:shd w:val="clear" w:color="auto" w:fill="95B3D7" w:themeFill="accent1" w:themeFillTint="99"/>
-            <w:vAlign w:val="center"/>
-          </w:tcPr>
-          <w:p>
-            <w:pPr>
-              <w:pStyle w:val="Caption"/>
-              <w:jc w:val="center"/>
-            </w:pPr>
-            <w:r>
-              <w:t>Type</w:t>
+          </w:tcPr>
+          <w:p>
+            <w:pPr>
+              <w:pStyle w:val="Caption"/>
+            </w:pPr>
+            <w:r>
+              <w:t>Varchar(129)</w:t>
             </w:r>
           </w:p>
         </w:tc>
         <w:tc>
           <w:tcPr>
             <w:tcW w:w="643" w:type="dxa"/>
-            <w:shd w:val="clear" w:color="auto" w:fill="95B3D7" w:themeFill="accent1" w:themeFillTint="99"/>
-            <w:vAlign w:val="center"/>
-          </w:tcPr>
-          <w:p>
-            <w:pPr>
-              <w:pStyle w:val="Caption"/>
-              <w:jc w:val="center"/>
-            </w:pPr>
-            <w:r>
-              <w:t>Null</w:t>
+          </w:tcPr>
+          <w:p>
+            <w:pPr>
+              <w:pStyle w:val="Caption"/>
+            </w:pPr>
+            <w:r>
+              <w:t>No</w:t>
             </w:r>
           </w:p>
         </w:tc>
         <w:tc>
           <w:tcPr>
             <w:tcW w:w="2745" w:type="dxa"/>
-            <w:shd w:val="clear" w:color="auto" w:fill="95B3D7" w:themeFill="accent1" w:themeFillTint="99"/>
-            <w:vAlign w:val="center"/>
-          </w:tcPr>
-          <w:p>
-            <w:pPr>
-              <w:pStyle w:val="Caption"/>
-              <w:jc w:val="center"/>
-            </w:pPr>
-            <w:r>
-              <w:t>Default</w:t>
-            </w:r>
+          </w:tcPr>
+          <w:p>
+            <w:pPr>
+              <w:pStyle w:val="Caption"/>
+            </w:pPr>
           </w:p>
         </w:tc>
       </w:tr>
@@ -9283,226 +9496,6 @@
               <w:pStyle w:val="Caption"/>
             </w:pPr>
             <w:r>
-              <w:t>Id_k_u</w:t>
-            </w:r>
-          </w:p>
-        </w:tc>
-        <w:tc>
-          <w:tcPr>
-            <w:tcW w:w="1790" w:type="dxa"/>
-          </w:tcPr>
-          <w:p>
-            <w:pPr>
-              <w:pStyle w:val="Caption"/>
-            </w:pPr>
-            <w:r>
-              <w:t>varchar (9)</w:t>
-            </w:r>
-          </w:p>
-        </w:tc>
-        <w:tc>
-          <w:tcPr>
-            <w:tcW w:w="643" w:type="dxa"/>
-          </w:tcPr>
-          <w:p>
-            <w:pPr>
-              <w:pStyle w:val="Caption"/>
-            </w:pPr>
-            <w:r>
-              <w:t>no</w:t>
-            </w:r>
-          </w:p>
-        </w:tc>
-        <w:tc>
-          <w:tcPr>
-            <w:tcW w:w="2745" w:type="dxa"/>
-          </w:tcPr>
-          <w:p>
-            <w:pPr>
-              <w:pStyle w:val="Caption"/>
-            </w:pPr>
-          </w:p>
-        </w:tc>
-      </w:tr>
-      <w:tr>
-        <w:trPr>
-          <w:cantSplit/>
-          <w:tblHeader/>
-        </w:trPr>
-        <w:tc>
-          <w:tcPr>
-            <w:tcW w:w="2030" w:type="dxa"/>
-          </w:tcPr>
-          <w:p>
-            <w:pPr>
-              <w:pStyle w:val="Caption"/>
-            </w:pPr>
-            <w:r>
-              <w:t>Dapil_id</w:t>
-            </w:r>
-          </w:p>
-        </w:tc>
-        <w:tc>
-          <w:tcPr>
-            <w:tcW w:w="1790" w:type="dxa"/>
-          </w:tcPr>
-          <w:p>
-            <w:pPr>
-              <w:pStyle w:val="Caption"/>
-            </w:pPr>
-            <w:r>
-              <w:t>Varchar(9)</w:t>
-            </w:r>
-          </w:p>
-        </w:tc>
-        <w:tc>
-          <w:tcPr>
-            <w:tcW w:w="643" w:type="dxa"/>
-          </w:tcPr>
-          <w:p>
-            <w:pPr>
-              <w:pStyle w:val="Caption"/>
-            </w:pPr>
-            <w:r>
-              <w:t>No</w:t>
-            </w:r>
-          </w:p>
-        </w:tc>
-        <w:tc>
-          <w:tcPr>
-            <w:tcW w:w="2745" w:type="dxa"/>
-          </w:tcPr>
-          <w:p>
-            <w:pPr>
-              <w:pStyle w:val="Caption"/>
-            </w:pPr>
-          </w:p>
-        </w:tc>
-      </w:tr>
-      <w:tr>
-        <w:trPr>
-          <w:cantSplit/>
-          <w:tblHeader/>
-        </w:trPr>
-        <w:tc>
-          <w:tcPr>
-            <w:tcW w:w="2030" w:type="dxa"/>
-          </w:tcPr>
-          <w:p>
-            <w:pPr>
-              <w:pStyle w:val="Caption"/>
-            </w:pPr>
-            <w:r>
-              <w:t>Komisi_id</w:t>
-            </w:r>
-          </w:p>
-        </w:tc>
-        <w:tc>
-          <w:tcPr>
-            <w:tcW w:w="1790" w:type="dxa"/>
-          </w:tcPr>
-          <w:p>
-            <w:pPr>
-              <w:pStyle w:val="Caption"/>
-            </w:pPr>
-            <w:r>
-              <w:t>varchar (9)</w:t>
-            </w:r>
-          </w:p>
-        </w:tc>
-        <w:tc>
-          <w:tcPr>
-            <w:tcW w:w="643" w:type="dxa"/>
-          </w:tcPr>
-          <w:p>
-            <w:pPr>
-              <w:pStyle w:val="Caption"/>
-            </w:pPr>
-            <w:r>
-              <w:t>No</w:t>
-            </w:r>
-          </w:p>
-        </w:tc>
-        <w:tc>
-          <w:tcPr>
-            <w:tcW w:w="2745" w:type="dxa"/>
-          </w:tcPr>
-          <w:p>
-            <w:pPr>
-              <w:pStyle w:val="Caption"/>
-            </w:pPr>
-          </w:p>
-        </w:tc>
-      </w:tr>
-      <w:tr>
-        <w:trPr>
-          <w:cantSplit/>
-          <w:tblHeader/>
-        </w:trPr>
-        <w:tc>
-          <w:tcPr>
-            <w:tcW w:w="2030" w:type="dxa"/>
-          </w:tcPr>
-          <w:p>
-            <w:pPr>
-              <w:pStyle w:val="Caption"/>
-            </w:pPr>
-            <w:r>
-              <w:t>jabatan</w:t>
-            </w:r>
-          </w:p>
-        </w:tc>
-        <w:tc>
-          <w:tcPr>
-            <w:tcW w:w="1790" w:type="dxa"/>
-          </w:tcPr>
-          <w:p>
-            <w:pPr>
-              <w:pStyle w:val="Caption"/>
-            </w:pPr>
-            <w:r>
-              <w:t>Varchar(129)</w:t>
-            </w:r>
-          </w:p>
-        </w:tc>
-        <w:tc>
-          <w:tcPr>
-            <w:tcW w:w="643" w:type="dxa"/>
-          </w:tcPr>
-          <w:p>
-            <w:pPr>
-              <w:pStyle w:val="Caption"/>
-            </w:pPr>
-            <w:r>
-              <w:t>No</w:t>
-            </w:r>
-          </w:p>
-        </w:tc>
-        <w:tc>
-          <w:tcPr>
-            <w:tcW w:w="2745" w:type="dxa"/>
-          </w:tcPr>
-          <w:p>
-            <w:pPr>
-              <w:pStyle w:val="Caption"/>
-            </w:pPr>
-          </w:p>
-        </w:tc>
-      </w:tr>
-      <w:tr>
-        <w:trPr>
-          <w:cantSplit/>
-          <w:tblHeader/>
-        </w:trPr>
-        <w:tc>
-          <w:tcPr>
-            <w:tcW w:w="2030" w:type="dxa"/>
-          </w:tcPr>
-          <w:p>
-            <w:pPr>
-              <w:pStyle w:val="Caption"/>
-            </w:pPr>
-            <w:r>
               <w:t>Jumlah_tugas</w:t>
             </w:r>
           </w:p>
@@ -9552,8 +9545,6 @@
       <w:pPr>
         <w:spacing w:line="480" w:lineRule="auto"/>
       </w:pPr>
-      <w:bookmarkStart w:id="0" w:name="_GoBack"/>
-      <w:bookmarkEnd w:id="0"/>
     </w:p>
     <w:sectPr>
       <w:headerReference w:type="default" r:id="rId24"/>
@@ -9561,7 +9552,7 @@
       <w:footerReference w:type="first" r:id="rId26"/>
       <w:pgSz w:w="11907" w:h="16839" w:code="9"/>
       <w:pgMar w:top="2268" w:right="1701" w:bottom="1701" w:left="2268" w:header="720" w:footer="720" w:gutter="0"/>
-      <w:pgNumType w:start="46"/>
+      <w:pgNumType w:start="33"/>
       <w:cols w:space="708"/>
       <w:titlePg/>
       <w:docGrid w:linePitch="360"/>
@@ -9620,17 +9611,8 @@
       <w:rPr>
         <w:rFonts w:cs="Times New Roman"/>
       </w:rPr>
-      <w:t>46</w:t>
+      <w:t>33</w:t>
     </w:r>
-  </w:p>
-  <w:p>
-    <w:pPr>
-      <w:pStyle w:val="Footer"/>
-      <w:jc w:val="center"/>
-      <w:rPr>
-        <w:rFonts w:cs="Times New Roman"/>
-      </w:rPr>
-    </w:pPr>
   </w:p>
 </w:ftr>
 </file>
@@ -14050,7 +14032,7 @@
 </file>
 
 <file path=customXml/itemProps1.xml><?xml version="1.0" encoding="utf-8"?>
-<ds:datastoreItem xmlns:ds="http://schemas.openxmlformats.org/officeDocument/2006/customXml" ds:itemID="{384E6EE3-FE2C-4F55-8A0B-1584C1EE46C5}">
+<ds:datastoreItem xmlns:ds="http://schemas.openxmlformats.org/officeDocument/2006/customXml" ds:itemID="{8C458647-30B5-4C59-AC7C-E13823FFAE05}">
   <ds:schemaRefs>
     <ds:schemaRef ds:uri="http://schemas.openxmlformats.org/officeDocument/2006/bibliography"/>
   </ds:schemaRefs>

</xml_diff>

<commit_message>
ganti usecase di lampiran dan bab 4
</commit_message>
<xml_diff>
--- a/BAB 4.docx
+++ b/BAB 4.docx
@@ -1338,18 +1338,15 @@
       </w:pPr>
       <w:r>
         <w:rPr>
-          <w:b/>
-          <w:bCs/>
           <w:noProof/>
-          <w:szCs w:val="24"/>
           <w:lang w:val="en-US"/>
         </w:rPr>
         <w:lastRenderedPageBreak/>
         <w:drawing>
-          <wp:inline distT="0" distB="0" distL="0" distR="0" wp14:anchorId="668516E5" wp14:editId="4F33A2CA">
-            <wp:extent cx="5040630" cy="4019550"/>
+          <wp:inline distT="0" distB="0" distL="0" distR="0" wp14:anchorId="0E2EE3EF" wp14:editId="3BBA7EE0">
+            <wp:extent cx="5040630" cy="3260766"/>
             <wp:effectExtent l="0" t="0" r="0" b="0"/>
-            <wp:docPr id="4" name="Picture 4"/>
+            <wp:docPr id="16" name="Picture 16" descr="E:\STMIK DIPANEGARA\SEMESTER 7\SKRIPSI\SKRIPSI GITHUB\SKRIPSI 2020 FIX\UML File\img\UseCaseDiagram1.png"/>
             <wp:cNvGraphicFramePr>
               <a:graphicFrameLocks xmlns:a="http://schemas.openxmlformats.org/drawingml/2006/main" noChangeAspect="1"/>
             </wp:cNvGraphicFramePr>
@@ -1357,29 +1354,36 @@
               <a:graphicData uri="http://schemas.openxmlformats.org/drawingml/2006/picture">
                 <pic:pic xmlns:pic="http://schemas.openxmlformats.org/drawingml/2006/picture">
                   <pic:nvPicPr>
-                    <pic:cNvPr id="4" name="UseCaseDiagram1.png"/>
-                    <pic:cNvPicPr/>
+                    <pic:cNvPr id="0" name="Picture 2" descr="E:\STMIK DIPANEGARA\SEMESTER 7\SKRIPSI\SKRIPSI GITHUB\SKRIPSI 2020 FIX\UML File\img\UseCaseDiagram1.png"/>
+                    <pic:cNvPicPr>
+                      <a:picLocks noChangeAspect="1" noChangeArrowheads="1"/>
+                    </pic:cNvPicPr>
                   </pic:nvPicPr>
                   <pic:blipFill>
-                    <a:blip r:embed="rId9">
+                    <a:blip r:embed="rId9" cstate="print">
                       <a:extLst>
                         <a:ext uri="{28A0092B-C50C-407E-A947-70E740481C1C}">
                           <a14:useLocalDpi xmlns:a14="http://schemas.microsoft.com/office/drawing/2010/main" val="0"/>
                         </a:ext>
                       </a:extLst>
                     </a:blip>
+                    <a:srcRect/>
                     <a:stretch>
                       <a:fillRect/>
                     </a:stretch>
                   </pic:blipFill>
-                  <pic:spPr>
+                  <pic:spPr bwMode="auto">
                     <a:xfrm>
                       <a:off x="0" y="0"/>
-                      <a:ext cx="5040630" cy="4019550"/>
+                      <a:ext cx="5040630" cy="3260766"/>
                     </a:xfrm>
                     <a:prstGeom prst="rect">
                       <a:avLst/>
                     </a:prstGeom>
+                    <a:noFill/>
+                    <a:ln>
+                      <a:noFill/>
+                    </a:ln>
                   </pic:spPr>
                 </pic:pic>
               </a:graphicData>
@@ -1387,6 +1391,8 @@
           </wp:inline>
         </w:drawing>
       </w:r>
+      <w:bookmarkStart w:id="5" w:name="_GoBack"/>
+      <w:bookmarkEnd w:id="5"/>
     </w:p>
     <w:p>
       <w:pPr>
@@ -1707,7 +1713,7 @@
           <w:szCs w:val="24"/>
         </w:rPr>
       </w:pPr>
-      <w:bookmarkStart w:id="5" w:name="_Hlk32151069"/>
+      <w:bookmarkStart w:id="6" w:name="_Hlk32151069"/>
       <w:r>
         <w:rPr>
           <w:rFonts w:cs="Times New Roman"/>
@@ -1719,7 +1725,7 @@
         <w:t>Activity Diagram</w:t>
       </w:r>
     </w:p>
-    <w:bookmarkEnd w:id="5"/>
+    <w:bookmarkEnd w:id="6"/>
     <w:p>
       <w:pPr>
         <w:pStyle w:val="ListParagraph"/>
@@ -1924,7 +1930,7 @@
           <w:szCs w:val="24"/>
         </w:rPr>
       </w:pPr>
-      <w:bookmarkStart w:id="6" w:name="_Hlk32151154"/>
+      <w:bookmarkStart w:id="7" w:name="_Hlk32151154"/>
       <w:r>
         <w:rPr>
           <w:i/>
@@ -1948,7 +1954,7 @@
         </w:rPr>
         <w:t>diagram</w:t>
       </w:r>
-      <w:bookmarkEnd w:id="6"/>
+      <w:bookmarkEnd w:id="7"/>
       <w:r>
         <w:rPr>
           <w:szCs w:val="24"/>
@@ -9875,8 +9881,6 @@
       <w:pPr>
         <w:spacing w:line="480" w:lineRule="auto"/>
       </w:pPr>
-      <w:bookmarkStart w:id="7" w:name="_GoBack"/>
-      <w:bookmarkEnd w:id="7"/>
     </w:p>
     <w:sectPr>
       <w:headerReference w:type="default" r:id="rId24"/>
@@ -10022,7 +10026,7 @@
             <w:rFonts w:cs="Times New Roman"/>
             <w:noProof/>
           </w:rPr>
-          <w:t>48</w:t>
+          <w:t>35</w:t>
         </w:r>
         <w:r>
           <w:rPr>
@@ -14366,7 +14370,7 @@
 </file>
 
 <file path=customXml/itemProps1.xml><?xml version="1.0" encoding="utf-8"?>
-<ds:datastoreItem xmlns:ds="http://schemas.openxmlformats.org/officeDocument/2006/customXml" ds:itemID="{9D3AA73F-985D-4A29-818A-8B1F31900B97}">
+<ds:datastoreItem xmlns:ds="http://schemas.openxmlformats.org/officeDocument/2006/customXml" ds:itemID="{D43378C8-0AF1-41BB-B30B-07FFA43778CA}">
   <ds:schemaRefs>
     <ds:schemaRef ds:uri="http://schemas.openxmlformats.org/officeDocument/2006/bibliography"/>
   </ds:schemaRefs>

</xml_diff>

<commit_message>
tambah flowchart dan abstrak
</commit_message>
<xml_diff>
--- a/BAB 4.docx
+++ b/BAB 4.docx
@@ -20468,7 +20468,7 @@
           <w:b/>
           <w:lang w:val="en-ID"/>
         </w:rPr>
-        <w:t>Algoritma</w:t>
+        <w:t>Skenario</w:t>
       </w:r>
       <w:proofErr w:type="spellEnd"/>
       <w:r>
@@ -20519,11 +20519,8 @@
     <w:p>
       <w:pPr>
         <w:pStyle w:val="ListParagraph"/>
-        <w:numPr>
-          <w:ilvl w:val="0"/>
-          <w:numId w:val="36"/>
-        </w:numPr>
         <w:spacing w:line="480" w:lineRule="auto"/>
+        <w:ind w:left="1080"/>
         <w:jc w:val="both"/>
         <w:rPr>
           <w:lang w:val="en-ID"/>
@@ -20534,35 +20531,21 @@
         <w:rPr>
           <w:lang w:val="en-ID"/>
         </w:rPr>
-        <w:t>Masukkan</w:t>
-      </w:r>
-      <w:proofErr w:type="spellEnd"/>
-      <w:r>
-        <w:rPr>
-          <w:lang w:val="en-ID"/>
-        </w:rPr>
-        <w:t xml:space="preserve"> username </w:t>
-      </w:r>
-      <w:proofErr w:type="spellStart"/>
-      <w:r>
-        <w:rPr>
-          <w:lang w:val="en-ID"/>
-        </w:rPr>
-        <w:t>dan</w:t>
-      </w:r>
-      <w:proofErr w:type="spellEnd"/>
-      <w:r>
-        <w:rPr>
-          <w:lang w:val="en-ID"/>
-        </w:rPr>
-        <w:t xml:space="preserve"> password </w:t>
-      </w:r>
-      <w:proofErr w:type="spellStart"/>
-      <w:r>
-        <w:rPr>
-          <w:lang w:val="en-ID"/>
-        </w:rPr>
-        <w:t>pada</w:t>
+        <w:t>Adapun</w:t>
+      </w:r>
+      <w:proofErr w:type="spellEnd"/>
+      <w:r>
+        <w:rPr>
+          <w:lang w:val="en-ID"/>
+        </w:rPr>
+        <w:t xml:space="preserve"> Flowchart </w:t>
+      </w:r>
+      <w:proofErr w:type="spellStart"/>
+      <w:r>
+        <w:rPr>
+          <w:lang w:val="en-ID"/>
+        </w:rPr>
+        <w:t>dari</w:t>
       </w:r>
       <w:proofErr w:type="spellEnd"/>
       <w:r>
@@ -20576,14 +20559,180 @@
         <w:rPr>
           <w:lang w:val="en-ID"/>
         </w:rPr>
-        <w:t>halaman</w:t>
-      </w:r>
-      <w:proofErr w:type="spellEnd"/>
-      <w:r>
-        <w:rPr>
-          <w:lang w:val="en-ID"/>
-        </w:rPr>
-        <w:t xml:space="preserve"> login</w:t>
+        <w:t>sistem</w:t>
+      </w:r>
+      <w:proofErr w:type="spellEnd"/>
+      <w:r>
+        <w:rPr>
+          <w:lang w:val="en-ID"/>
+        </w:rPr>
+        <w:t xml:space="preserve"> web admin </w:t>
+      </w:r>
+      <w:proofErr w:type="spellStart"/>
+      <w:r>
+        <w:rPr>
+          <w:lang w:val="en-ID"/>
+        </w:rPr>
+        <w:t>sebagai</w:t>
+      </w:r>
+      <w:proofErr w:type="spellEnd"/>
+      <w:r>
+        <w:rPr>
+          <w:lang w:val="en-ID"/>
+        </w:rPr>
+        <w:t xml:space="preserve"> </w:t>
+      </w:r>
+      <w:proofErr w:type="spellStart"/>
+      <w:r>
+        <w:rPr>
+          <w:lang w:val="en-ID"/>
+        </w:rPr>
+        <w:t>berikut</w:t>
+      </w:r>
+      <w:proofErr w:type="spellEnd"/>
+      <w:r>
+        <w:rPr>
+          <w:lang w:val="en-ID"/>
+        </w:rPr>
+        <w:t>:</w:t>
+      </w:r>
+    </w:p>
+    <w:p>
+      <w:pPr>
+        <w:tabs>
+          <w:tab w:val="left" w:pos="6855"/>
+        </w:tabs>
+        <w:rPr>
+          <w:lang w:val="en-ID"/>
+        </w:rPr>
+      </w:pPr>
+      <w:r>
+        <w:rPr>
+          <w:lang w:val="en-ID"/>
+        </w:rPr>
+        <w:tab/>
+      </w:r>
+    </w:p>
+    <w:p>
+      <w:pPr>
+        <w:pStyle w:val="ListParagraph"/>
+        <w:keepNext/>
+        <w:spacing w:after="0" w:line="240" w:lineRule="auto"/>
+        <w:ind w:left="1080"/>
+        <w:jc w:val="center"/>
+      </w:pPr>
+      <w:r>
+        <w:rPr>
+          <w:noProof/>
+          <w:lang w:val="en-US"/>
+        </w:rPr>
+        <w:lastRenderedPageBreak/>
+        <w:drawing>
+          <wp:inline distT="0" distB="0" distL="0" distR="0" wp14:anchorId="67E6E5A4" wp14:editId="1AF5AE54">
+            <wp:extent cx="3140559" cy="3600000"/>
+            <wp:effectExtent l="0" t="0" r="3175" b="635"/>
+            <wp:docPr id="4" name="Picture 4" descr="E:\STMIK DIPANEGARA\SEMESTER 7\SKRIPSI\SKRIPSI GITHUB\SKRIPSI 2020 FIX\UML File\Flowchart\Flowchart Admin.jpg"/>
+            <wp:cNvGraphicFramePr>
+              <a:graphicFrameLocks xmlns:a="http://schemas.openxmlformats.org/drawingml/2006/main" noChangeAspect="1"/>
+            </wp:cNvGraphicFramePr>
+            <a:graphic xmlns:a="http://schemas.openxmlformats.org/drawingml/2006/main">
+              <a:graphicData uri="http://schemas.openxmlformats.org/drawingml/2006/picture">
+                <pic:pic xmlns:pic="http://schemas.openxmlformats.org/drawingml/2006/picture">
+                  <pic:nvPicPr>
+                    <pic:cNvPr id="0" name="Picture 1" descr="E:\STMIK DIPANEGARA\SEMESTER 7\SKRIPSI\SKRIPSI GITHUB\SKRIPSI 2020 FIX\UML File\Flowchart\Flowchart Admin.jpg"/>
+                    <pic:cNvPicPr>
+                      <a:picLocks noChangeAspect="1" noChangeArrowheads="1"/>
+                    </pic:cNvPicPr>
+                  </pic:nvPicPr>
+                  <pic:blipFill>
+                    <a:blip r:embed="rId21">
+                      <a:extLst>
+                        <a:ext uri="{28A0092B-C50C-407E-A947-70E740481C1C}">
+                          <a14:useLocalDpi xmlns:a14="http://schemas.microsoft.com/office/drawing/2010/main" val="0"/>
+                        </a:ext>
+                      </a:extLst>
+                    </a:blip>
+                    <a:srcRect/>
+                    <a:stretch>
+                      <a:fillRect/>
+                    </a:stretch>
+                  </pic:blipFill>
+                  <pic:spPr bwMode="auto">
+                    <a:xfrm>
+                      <a:off x="0" y="0"/>
+                      <a:ext cx="3140559" cy="3600000"/>
+                    </a:xfrm>
+                    <a:prstGeom prst="rect">
+                      <a:avLst/>
+                    </a:prstGeom>
+                    <a:noFill/>
+                    <a:ln>
+                      <a:noFill/>
+                    </a:ln>
+                  </pic:spPr>
+                </pic:pic>
+              </a:graphicData>
+            </a:graphic>
+          </wp:inline>
+        </w:drawing>
+      </w:r>
+    </w:p>
+    <w:p>
+      <w:pPr>
+        <w:pStyle w:val="Caption"/>
+        <w:spacing w:line="480" w:lineRule="auto"/>
+        <w:jc w:val="center"/>
+        <w:rPr>
+          <w:lang w:val="en-ID"/>
+        </w:rPr>
+      </w:pPr>
+      <w:r>
+        <w:t xml:space="preserve">Gambar 4. </w:t>
+      </w:r>
+      <w:r>
+        <w:fldChar w:fldCharType="begin"/>
+      </w:r>
+      <w:r>
+        <w:instrText xml:space="preserve"> SEQ Gambar_4. \* ARABIC </w:instrText>
+      </w:r>
+      <w:r>
+        <w:fldChar w:fldCharType="separate"/>
+      </w:r>
+      <w:r>
+        <w:rPr>
+          <w:noProof/>
+        </w:rPr>
+        <w:t>16</w:t>
+      </w:r>
+      <w:r>
+        <w:fldChar w:fldCharType="end"/>
+      </w:r>
+      <w:r>
+        <w:rPr>
+          <w:lang w:val="en-ID"/>
+        </w:rPr>
+        <w:t xml:space="preserve"> </w:t>
+      </w:r>
+      <w:r>
+        <w:rPr>
+          <w:i/>
+          <w:lang w:val="en-ID"/>
+        </w:rPr>
+        <w:t xml:space="preserve">Flowchart </w:t>
+      </w:r>
+      <w:proofErr w:type="spellStart"/>
+      <w:r>
+        <w:rPr>
+          <w:lang w:val="en-ID"/>
+        </w:rPr>
+        <w:t>sistem</w:t>
+      </w:r>
+      <w:proofErr w:type="spellEnd"/>
+      <w:r>
+        <w:rPr>
+          <w:lang w:val="en-ID"/>
+        </w:rPr>
+        <w:t xml:space="preserve"> web admin</w:t>
       </w:r>
     </w:p>
     <w:p>
@@ -20604,21 +20753,35 @@
         <w:rPr>
           <w:lang w:val="en-ID"/>
         </w:rPr>
-        <w:t>Jika</w:t>
-      </w:r>
-      <w:proofErr w:type="spellEnd"/>
-      <w:r>
-        <w:rPr>
-          <w:lang w:val="en-ID"/>
-        </w:rPr>
-        <w:t xml:space="preserve"> login </w:t>
-      </w:r>
-      <w:proofErr w:type="spellStart"/>
-      <w:r>
-        <w:rPr>
-          <w:lang w:val="en-ID"/>
-        </w:rPr>
-        <w:t>berhasil</w:t>
+        <w:t>Masukkan</w:t>
+      </w:r>
+      <w:proofErr w:type="spellEnd"/>
+      <w:r>
+        <w:rPr>
+          <w:lang w:val="en-ID"/>
+        </w:rPr>
+        <w:t xml:space="preserve"> username </w:t>
+      </w:r>
+      <w:proofErr w:type="spellStart"/>
+      <w:r>
+        <w:rPr>
+          <w:lang w:val="en-ID"/>
+        </w:rPr>
+        <w:t>dan</w:t>
+      </w:r>
+      <w:proofErr w:type="spellEnd"/>
+      <w:r>
+        <w:rPr>
+          <w:lang w:val="en-ID"/>
+        </w:rPr>
+        <w:t xml:space="preserve"> password </w:t>
+      </w:r>
+      <w:proofErr w:type="spellStart"/>
+      <w:r>
+        <w:rPr>
+          <w:lang w:val="en-ID"/>
+        </w:rPr>
+        <w:t>pada</w:t>
       </w:r>
       <w:proofErr w:type="spellEnd"/>
       <w:r>
@@ -20632,56 +20795,14 @@
         <w:rPr>
           <w:lang w:val="en-ID"/>
         </w:rPr>
-        <w:t>maka</w:t>
-      </w:r>
-      <w:proofErr w:type="spellEnd"/>
-      <w:r>
-        <w:rPr>
-          <w:lang w:val="en-ID"/>
-        </w:rPr>
-        <w:t xml:space="preserve"> </w:t>
-      </w:r>
-      <w:proofErr w:type="spellStart"/>
-      <w:r>
-        <w:rPr>
-          <w:lang w:val="en-ID"/>
-        </w:rPr>
-        <w:t>muncul</w:t>
-      </w:r>
-      <w:proofErr w:type="spellEnd"/>
-      <w:r>
-        <w:rPr>
-          <w:lang w:val="en-ID"/>
-        </w:rPr>
-        <w:t xml:space="preserve"> </w:t>
-      </w:r>
-      <w:proofErr w:type="spellStart"/>
-      <w:r>
-        <w:rPr>
-          <w:lang w:val="en-ID"/>
-        </w:rPr>
-        <w:t>tampilan</w:t>
-      </w:r>
-      <w:proofErr w:type="spellEnd"/>
-      <w:r>
-        <w:rPr>
-          <w:lang w:val="en-ID"/>
-        </w:rPr>
-        <w:t xml:space="preserve"> </w:t>
-      </w:r>
-      <w:proofErr w:type="spellStart"/>
-      <w:r>
-        <w:rPr>
-          <w:lang w:val="en-ID"/>
-        </w:rPr>
-        <w:t>awal</w:t>
-      </w:r>
-      <w:proofErr w:type="spellEnd"/>
-      <w:r>
-        <w:rPr>
-          <w:lang w:val="en-ID"/>
-        </w:rPr>
-        <w:t xml:space="preserve"> admin</w:t>
+        <w:t>halaman</w:t>
+      </w:r>
+      <w:proofErr w:type="spellEnd"/>
+      <w:r>
+        <w:rPr>
+          <w:lang w:val="en-ID"/>
+        </w:rPr>
+        <w:t xml:space="preserve"> login</w:t>
       </w:r>
     </w:p>
     <w:p>
@@ -20702,21 +20823,21 @@
         <w:rPr>
           <w:lang w:val="en-ID"/>
         </w:rPr>
-        <w:t>Pilih</w:t>
-      </w:r>
-      <w:proofErr w:type="spellEnd"/>
-      <w:r>
-        <w:rPr>
-          <w:lang w:val="en-ID"/>
-        </w:rPr>
-        <w:t xml:space="preserve"> menu </w:t>
-      </w:r>
-      <w:proofErr w:type="spellStart"/>
-      <w:r>
-        <w:rPr>
-          <w:lang w:val="en-ID"/>
-        </w:rPr>
-        <w:t>mengolah</w:t>
+        <w:t>Jika</w:t>
+      </w:r>
+      <w:proofErr w:type="spellEnd"/>
+      <w:r>
+        <w:rPr>
+          <w:lang w:val="en-ID"/>
+        </w:rPr>
+        <w:t xml:space="preserve"> login </w:t>
+      </w:r>
+      <w:proofErr w:type="spellStart"/>
+      <w:r>
+        <w:rPr>
+          <w:lang w:val="en-ID"/>
+        </w:rPr>
+        <w:t>berhasil</w:t>
       </w:r>
       <w:proofErr w:type="spellEnd"/>
       <w:r>
@@ -20730,7 +20851,7 @@
         <w:rPr>
           <w:lang w:val="en-ID"/>
         </w:rPr>
-        <w:t>komisi</w:t>
+        <w:t>maka</w:t>
       </w:r>
       <w:proofErr w:type="spellEnd"/>
       <w:r>
@@ -20744,7 +20865,7 @@
         <w:rPr>
           <w:lang w:val="en-ID"/>
         </w:rPr>
-        <w:t>untuk</w:t>
+        <w:t>muncul</w:t>
       </w:r>
       <w:proofErr w:type="spellEnd"/>
       <w:r>
@@ -20758,7 +20879,7 @@
         <w:rPr>
           <w:lang w:val="en-ID"/>
         </w:rPr>
-        <w:t>melihat</w:t>
+        <w:t>tampilan</w:t>
       </w:r>
       <w:proofErr w:type="spellEnd"/>
       <w:r>
@@ -20772,56 +20893,14 @@
         <w:rPr>
           <w:lang w:val="en-ID"/>
         </w:rPr>
-        <w:t>daftar</w:t>
-      </w:r>
-      <w:proofErr w:type="spellEnd"/>
-      <w:r>
-        <w:rPr>
-          <w:lang w:val="en-ID"/>
-        </w:rPr>
-        <w:t xml:space="preserve"> </w:t>
-      </w:r>
-      <w:proofErr w:type="spellStart"/>
-      <w:r>
-        <w:rPr>
-          <w:lang w:val="en-ID"/>
-        </w:rPr>
-        <w:t>komisi</w:t>
-      </w:r>
-      <w:proofErr w:type="spellEnd"/>
-      <w:r>
-        <w:rPr>
-          <w:lang w:val="en-ID"/>
-        </w:rPr>
-        <w:t xml:space="preserve"> </w:t>
-      </w:r>
-      <w:proofErr w:type="spellStart"/>
-      <w:r>
-        <w:rPr>
-          <w:lang w:val="en-ID"/>
-        </w:rPr>
-        <w:t>dan</w:t>
-      </w:r>
-      <w:proofErr w:type="spellEnd"/>
-      <w:r>
-        <w:rPr>
-          <w:lang w:val="en-ID"/>
-        </w:rPr>
-        <w:t xml:space="preserve"> user </w:t>
-      </w:r>
-      <w:proofErr w:type="spellStart"/>
-      <w:r>
-        <w:rPr>
-          <w:lang w:val="en-ID"/>
-        </w:rPr>
-        <w:t>komisi</w:t>
-      </w:r>
-      <w:proofErr w:type="spellEnd"/>
-      <w:r>
-        <w:rPr>
-          <w:lang w:val="en-ID"/>
-        </w:rPr>
-        <w:t>.</w:t>
+        <w:t>awal</w:t>
+      </w:r>
+      <w:proofErr w:type="spellEnd"/>
+      <w:r>
+        <w:rPr>
+          <w:lang w:val="en-ID"/>
+        </w:rPr>
+        <w:t xml:space="preserve"> admin</w:t>
       </w:r>
     </w:p>
     <w:p>
@@ -20842,7 +20921,6 @@
         <w:rPr>
           <w:lang w:val="en-ID"/>
         </w:rPr>
-        <w:lastRenderedPageBreak/>
         <w:t>Pilih</w:t>
       </w:r>
       <w:proofErr w:type="spellEnd"/>
@@ -20871,6 +20949,146 @@
         <w:rPr>
           <w:lang w:val="en-ID"/>
         </w:rPr>
+        <w:t>komisi</w:t>
+      </w:r>
+      <w:proofErr w:type="spellEnd"/>
+      <w:r>
+        <w:rPr>
+          <w:lang w:val="en-ID"/>
+        </w:rPr>
+        <w:t xml:space="preserve"> </w:t>
+      </w:r>
+      <w:proofErr w:type="spellStart"/>
+      <w:r>
+        <w:rPr>
+          <w:lang w:val="en-ID"/>
+        </w:rPr>
+        <w:t>untuk</w:t>
+      </w:r>
+      <w:proofErr w:type="spellEnd"/>
+      <w:r>
+        <w:rPr>
+          <w:lang w:val="en-ID"/>
+        </w:rPr>
+        <w:t xml:space="preserve"> </w:t>
+      </w:r>
+      <w:proofErr w:type="spellStart"/>
+      <w:r>
+        <w:rPr>
+          <w:lang w:val="en-ID"/>
+        </w:rPr>
+        <w:t>melihat</w:t>
+      </w:r>
+      <w:proofErr w:type="spellEnd"/>
+      <w:r>
+        <w:rPr>
+          <w:lang w:val="en-ID"/>
+        </w:rPr>
+        <w:t xml:space="preserve"> </w:t>
+      </w:r>
+      <w:proofErr w:type="spellStart"/>
+      <w:r>
+        <w:rPr>
+          <w:lang w:val="en-ID"/>
+        </w:rPr>
+        <w:t>daftar</w:t>
+      </w:r>
+      <w:proofErr w:type="spellEnd"/>
+      <w:r>
+        <w:rPr>
+          <w:lang w:val="en-ID"/>
+        </w:rPr>
+        <w:t xml:space="preserve"> </w:t>
+      </w:r>
+      <w:proofErr w:type="spellStart"/>
+      <w:r>
+        <w:rPr>
+          <w:lang w:val="en-ID"/>
+        </w:rPr>
+        <w:t>komisi</w:t>
+      </w:r>
+      <w:proofErr w:type="spellEnd"/>
+      <w:r>
+        <w:rPr>
+          <w:lang w:val="en-ID"/>
+        </w:rPr>
+        <w:t xml:space="preserve"> </w:t>
+      </w:r>
+      <w:proofErr w:type="spellStart"/>
+      <w:r>
+        <w:rPr>
+          <w:lang w:val="en-ID"/>
+        </w:rPr>
+        <w:t>dan</w:t>
+      </w:r>
+      <w:proofErr w:type="spellEnd"/>
+      <w:r>
+        <w:rPr>
+          <w:lang w:val="en-ID"/>
+        </w:rPr>
+        <w:t xml:space="preserve"> user </w:t>
+      </w:r>
+      <w:proofErr w:type="spellStart"/>
+      <w:r>
+        <w:rPr>
+          <w:lang w:val="en-ID"/>
+        </w:rPr>
+        <w:t>komisi</w:t>
+      </w:r>
+      <w:proofErr w:type="spellEnd"/>
+      <w:r>
+        <w:rPr>
+          <w:lang w:val="en-ID"/>
+        </w:rPr>
+        <w:t>.</w:t>
+      </w:r>
+    </w:p>
+    <w:p>
+      <w:pPr>
+        <w:pStyle w:val="ListParagraph"/>
+        <w:numPr>
+          <w:ilvl w:val="0"/>
+          <w:numId w:val="36"/>
+        </w:numPr>
+        <w:spacing w:line="480" w:lineRule="auto"/>
+        <w:jc w:val="both"/>
+        <w:rPr>
+          <w:lang w:val="en-ID"/>
+        </w:rPr>
+      </w:pPr>
+      <w:proofErr w:type="spellStart"/>
+      <w:r>
+        <w:rPr>
+          <w:lang w:val="en-ID"/>
+        </w:rPr>
+        <w:t>Pilih</w:t>
+      </w:r>
+      <w:proofErr w:type="spellEnd"/>
+      <w:r>
+        <w:rPr>
+          <w:lang w:val="en-ID"/>
+        </w:rPr>
+        <w:t xml:space="preserve"> menu </w:t>
+      </w:r>
+      <w:proofErr w:type="spellStart"/>
+      <w:r>
+        <w:rPr>
+          <w:lang w:val="en-ID"/>
+        </w:rPr>
+        <w:t>mengolah</w:t>
+      </w:r>
+      <w:proofErr w:type="spellEnd"/>
+      <w:r>
+        <w:rPr>
+          <w:lang w:val="en-ID"/>
+        </w:rPr>
+        <w:t xml:space="preserve"> </w:t>
+      </w:r>
+      <w:proofErr w:type="spellStart"/>
+      <w:r>
+        <w:rPr>
+          <w:lang w:val="en-ID"/>
+        </w:rPr>
         <w:t>aspirasi</w:t>
       </w:r>
       <w:proofErr w:type="spellEnd"/>
@@ -21258,8 +21476,6 @@
         </w:rPr>
         <w:t>.</w:t>
       </w:r>
-      <w:bookmarkStart w:id="7" w:name="_GoBack"/>
-      <w:bookmarkEnd w:id="7"/>
     </w:p>
     <w:p>
       <w:pPr>
@@ -21300,11 +21516,8 @@
     <w:p>
       <w:pPr>
         <w:pStyle w:val="ListParagraph"/>
-        <w:numPr>
-          <w:ilvl w:val="0"/>
-          <w:numId w:val="37"/>
-        </w:numPr>
         <w:spacing w:line="480" w:lineRule="auto"/>
+        <w:ind w:left="1080"/>
         <w:jc w:val="both"/>
         <w:rPr>
           <w:lang w:val="en-ID"/>
@@ -21315,35 +21528,21 @@
         <w:rPr>
           <w:lang w:val="en-ID"/>
         </w:rPr>
-        <w:t>Masukkan</w:t>
-      </w:r>
-      <w:proofErr w:type="spellEnd"/>
-      <w:r>
-        <w:rPr>
-          <w:lang w:val="en-ID"/>
-        </w:rPr>
-        <w:t xml:space="preserve"> username </w:t>
-      </w:r>
-      <w:proofErr w:type="spellStart"/>
-      <w:r>
-        <w:rPr>
-          <w:lang w:val="en-ID"/>
-        </w:rPr>
-        <w:t>dan</w:t>
-      </w:r>
-      <w:proofErr w:type="spellEnd"/>
-      <w:r>
-        <w:rPr>
-          <w:lang w:val="en-ID"/>
-        </w:rPr>
-        <w:t xml:space="preserve"> password </w:t>
-      </w:r>
-      <w:proofErr w:type="spellStart"/>
-      <w:r>
-        <w:rPr>
-          <w:lang w:val="en-ID"/>
-        </w:rPr>
-        <w:t>pada</w:t>
+        <w:t>Adapun</w:t>
+      </w:r>
+      <w:proofErr w:type="spellEnd"/>
+      <w:r>
+        <w:rPr>
+          <w:lang w:val="en-ID"/>
+        </w:rPr>
+        <w:t xml:space="preserve"> Flowchart </w:t>
+      </w:r>
+      <w:proofErr w:type="spellStart"/>
+      <w:r>
+        <w:rPr>
+          <w:lang w:val="en-ID"/>
+        </w:rPr>
+        <w:t>dari</w:t>
       </w:r>
       <w:proofErr w:type="spellEnd"/>
       <w:r>
@@ -21357,15 +21556,191 @@
         <w:rPr>
           <w:lang w:val="en-ID"/>
         </w:rPr>
-        <w:t>halaman</w:t>
-      </w:r>
-      <w:proofErr w:type="spellEnd"/>
-      <w:r>
-        <w:rPr>
-          <w:lang w:val="en-ID"/>
-        </w:rPr>
-        <w:t xml:space="preserve"> login</w:t>
-      </w:r>
+        <w:t>sistem</w:t>
+      </w:r>
+      <w:proofErr w:type="spellEnd"/>
+      <w:r>
+        <w:rPr>
+          <w:lang w:val="en-ID"/>
+        </w:rPr>
+        <w:t xml:space="preserve"> web </w:t>
+      </w:r>
+      <w:proofErr w:type="spellStart"/>
+      <w:r>
+        <w:rPr>
+          <w:lang w:val="en-ID"/>
+        </w:rPr>
+        <w:t>komisi</w:t>
+      </w:r>
+      <w:proofErr w:type="spellEnd"/>
+      <w:r>
+        <w:rPr>
+          <w:lang w:val="en-ID"/>
+        </w:rPr>
+        <w:t xml:space="preserve"> </w:t>
+      </w:r>
+      <w:proofErr w:type="spellStart"/>
+      <w:r>
+        <w:rPr>
+          <w:lang w:val="en-ID"/>
+        </w:rPr>
+        <w:t>sebagai</w:t>
+      </w:r>
+      <w:proofErr w:type="spellEnd"/>
+      <w:r>
+        <w:rPr>
+          <w:lang w:val="en-ID"/>
+        </w:rPr>
+        <w:t xml:space="preserve"> </w:t>
+      </w:r>
+      <w:proofErr w:type="spellStart"/>
+      <w:r>
+        <w:rPr>
+          <w:lang w:val="en-ID"/>
+        </w:rPr>
+        <w:t>berikut</w:t>
+      </w:r>
+      <w:proofErr w:type="spellEnd"/>
+      <w:r>
+        <w:rPr>
+          <w:lang w:val="en-ID"/>
+        </w:rPr>
+        <w:t>:</w:t>
+      </w:r>
+    </w:p>
+    <w:p>
+      <w:pPr>
+        <w:pStyle w:val="ListParagraph"/>
+        <w:spacing w:line="480" w:lineRule="auto"/>
+        <w:ind w:left="1080"/>
+        <w:jc w:val="both"/>
+        <w:rPr>
+          <w:lang w:val="en-ID"/>
+        </w:rPr>
+      </w:pPr>
+    </w:p>
+    <w:p>
+      <w:pPr>
+        <w:pStyle w:val="ListParagraph"/>
+        <w:keepNext/>
+        <w:spacing w:line="240" w:lineRule="auto"/>
+        <w:ind w:left="1080"/>
+        <w:jc w:val="center"/>
+      </w:pPr>
+      <w:r>
+        <w:rPr>
+          <w:noProof/>
+          <w:lang w:val="en-US"/>
+        </w:rPr>
+        <w:lastRenderedPageBreak/>
+        <w:drawing>
+          <wp:inline distT="0" distB="0" distL="0" distR="0" wp14:anchorId="0CF0BCC8" wp14:editId="226B059F">
+            <wp:extent cx="2256389" cy="3600000"/>
+            <wp:effectExtent l="0" t="0" r="0" b="635"/>
+            <wp:docPr id="11" name="Picture 11" descr="E:\STMIK DIPANEGARA\SEMESTER 7\SKRIPSI\SKRIPSI GITHUB\SKRIPSI 2020 FIX\UML File\Flowchart\Flowchart Komisi.jpg"/>
+            <wp:cNvGraphicFramePr>
+              <a:graphicFrameLocks xmlns:a="http://schemas.openxmlformats.org/drawingml/2006/main" noChangeAspect="1"/>
+            </wp:cNvGraphicFramePr>
+            <a:graphic xmlns:a="http://schemas.openxmlformats.org/drawingml/2006/main">
+              <a:graphicData uri="http://schemas.openxmlformats.org/drawingml/2006/picture">
+                <pic:pic xmlns:pic="http://schemas.openxmlformats.org/drawingml/2006/picture">
+                  <pic:nvPicPr>
+                    <pic:cNvPr id="0" name="Picture 2" descr="E:\STMIK DIPANEGARA\SEMESTER 7\SKRIPSI\SKRIPSI GITHUB\SKRIPSI 2020 FIX\UML File\Flowchart\Flowchart Komisi.jpg"/>
+                    <pic:cNvPicPr>
+                      <a:picLocks noChangeAspect="1" noChangeArrowheads="1"/>
+                    </pic:cNvPicPr>
+                  </pic:nvPicPr>
+                  <pic:blipFill>
+                    <a:blip r:embed="rId22">
+                      <a:extLst>
+                        <a:ext uri="{28A0092B-C50C-407E-A947-70E740481C1C}">
+                          <a14:useLocalDpi xmlns:a14="http://schemas.microsoft.com/office/drawing/2010/main" val="0"/>
+                        </a:ext>
+                      </a:extLst>
+                    </a:blip>
+                    <a:srcRect/>
+                    <a:stretch>
+                      <a:fillRect/>
+                    </a:stretch>
+                  </pic:blipFill>
+                  <pic:spPr bwMode="auto">
+                    <a:xfrm>
+                      <a:off x="0" y="0"/>
+                      <a:ext cx="2256389" cy="3600000"/>
+                    </a:xfrm>
+                    <a:prstGeom prst="rect">
+                      <a:avLst/>
+                    </a:prstGeom>
+                    <a:noFill/>
+                    <a:ln>
+                      <a:noFill/>
+                    </a:ln>
+                  </pic:spPr>
+                </pic:pic>
+              </a:graphicData>
+            </a:graphic>
+          </wp:inline>
+        </w:drawing>
+      </w:r>
+    </w:p>
+    <w:p>
+      <w:pPr>
+        <w:pStyle w:val="Caption"/>
+        <w:spacing w:line="480" w:lineRule="auto"/>
+        <w:ind w:left="1440" w:firstLine="720"/>
+        <w:rPr>
+          <w:lang w:val="en-ID"/>
+        </w:rPr>
+      </w:pPr>
+      <w:r>
+        <w:t xml:space="preserve">Gambar 4. </w:t>
+      </w:r>
+      <w:r>
+        <w:fldChar w:fldCharType="begin"/>
+      </w:r>
+      <w:r>
+        <w:instrText xml:space="preserve"> SEQ Gambar_4. \* ARABIC </w:instrText>
+      </w:r>
+      <w:r>
+        <w:fldChar w:fldCharType="separate"/>
+      </w:r>
+      <w:r>
+        <w:rPr>
+          <w:noProof/>
+        </w:rPr>
+        <w:t>17</w:t>
+      </w:r>
+      <w:r>
+        <w:fldChar w:fldCharType="end"/>
+      </w:r>
+      <w:r>
+        <w:rPr>
+          <w:lang w:val="en-ID"/>
+        </w:rPr>
+        <w:t xml:space="preserve"> Flowchart </w:t>
+      </w:r>
+      <w:proofErr w:type="spellStart"/>
+      <w:r>
+        <w:rPr>
+          <w:lang w:val="en-ID"/>
+        </w:rPr>
+        <w:t>sistem</w:t>
+      </w:r>
+      <w:proofErr w:type="spellEnd"/>
+      <w:r>
+        <w:rPr>
+          <w:lang w:val="en-ID"/>
+        </w:rPr>
+        <w:t xml:space="preserve"> web </w:t>
+      </w:r>
+      <w:proofErr w:type="spellStart"/>
+      <w:r>
+        <w:rPr>
+          <w:lang w:val="en-ID"/>
+        </w:rPr>
+        <w:t>komisi</w:t>
+      </w:r>
+      <w:proofErr w:type="spellEnd"/>
     </w:p>
     <w:p>
       <w:pPr>
@@ -21385,21 +21760,35 @@
         <w:rPr>
           <w:lang w:val="en-ID"/>
         </w:rPr>
-        <w:t>Jika</w:t>
-      </w:r>
-      <w:proofErr w:type="spellEnd"/>
-      <w:r>
-        <w:rPr>
-          <w:lang w:val="en-ID"/>
-        </w:rPr>
-        <w:t xml:space="preserve"> login </w:t>
-      </w:r>
-      <w:proofErr w:type="spellStart"/>
-      <w:r>
-        <w:rPr>
-          <w:lang w:val="en-ID"/>
-        </w:rPr>
-        <w:t>berhasil</w:t>
+        <w:t>Masukkan</w:t>
+      </w:r>
+      <w:proofErr w:type="spellEnd"/>
+      <w:r>
+        <w:rPr>
+          <w:lang w:val="en-ID"/>
+        </w:rPr>
+        <w:t xml:space="preserve"> username </w:t>
+      </w:r>
+      <w:proofErr w:type="spellStart"/>
+      <w:r>
+        <w:rPr>
+          <w:lang w:val="en-ID"/>
+        </w:rPr>
+        <w:t>dan</w:t>
+      </w:r>
+      <w:proofErr w:type="spellEnd"/>
+      <w:r>
+        <w:rPr>
+          <w:lang w:val="en-ID"/>
+        </w:rPr>
+        <w:t xml:space="preserve"> password </w:t>
+      </w:r>
+      <w:proofErr w:type="spellStart"/>
+      <w:r>
+        <w:rPr>
+          <w:lang w:val="en-ID"/>
+        </w:rPr>
+        <w:t>pada</w:t>
       </w:r>
       <w:proofErr w:type="spellEnd"/>
       <w:r>
@@ -21413,34 +21802,1268 @@
         <w:rPr>
           <w:lang w:val="en-ID"/>
         </w:rPr>
-        <w:t>maka</w:t>
-      </w:r>
-      <w:proofErr w:type="spellEnd"/>
-      <w:r>
-        <w:rPr>
-          <w:lang w:val="en-ID"/>
-        </w:rPr>
-        <w:t xml:space="preserve"> </w:t>
-      </w:r>
-      <w:proofErr w:type="spellStart"/>
-      <w:r>
-        <w:rPr>
-          <w:lang w:val="en-ID"/>
-        </w:rPr>
-        <w:t>tampi</w:t>
-      </w:r>
-      <w:proofErr w:type="spellEnd"/>
+        <w:t>halaman</w:t>
+      </w:r>
+      <w:proofErr w:type="spellEnd"/>
+      <w:r>
+        <w:rPr>
+          <w:lang w:val="en-ID"/>
+        </w:rPr>
+        <w:t xml:space="preserve"> login</w:t>
+      </w:r>
     </w:p>
     <w:p>
       <w:pPr>
+        <w:pStyle w:val="ListParagraph"/>
+        <w:numPr>
+          <w:ilvl w:val="0"/>
+          <w:numId w:val="37"/>
+        </w:numPr>
         <w:spacing w:line="480" w:lineRule="auto"/>
         <w:jc w:val="both"/>
-      </w:pPr>
+        <w:rPr>
+          <w:lang w:val="en-ID"/>
+        </w:rPr>
+      </w:pPr>
+      <w:proofErr w:type="spellStart"/>
+      <w:r>
+        <w:rPr>
+          <w:lang w:val="en-ID"/>
+        </w:rPr>
+        <w:t>Jika</w:t>
+      </w:r>
+      <w:proofErr w:type="spellEnd"/>
+      <w:r>
+        <w:rPr>
+          <w:lang w:val="en-ID"/>
+        </w:rPr>
+        <w:t xml:space="preserve"> login </w:t>
+      </w:r>
+      <w:proofErr w:type="spellStart"/>
+      <w:r>
+        <w:rPr>
+          <w:lang w:val="en-ID"/>
+        </w:rPr>
+        <w:t>berhasil</w:t>
+      </w:r>
+      <w:proofErr w:type="spellEnd"/>
+      <w:r>
+        <w:rPr>
+          <w:lang w:val="en-ID"/>
+        </w:rPr>
+        <w:t xml:space="preserve"> </w:t>
+      </w:r>
+      <w:proofErr w:type="spellStart"/>
+      <w:r>
+        <w:rPr>
+          <w:lang w:val="en-ID"/>
+        </w:rPr>
+        <w:t>maka</w:t>
+      </w:r>
+      <w:proofErr w:type="spellEnd"/>
+      <w:r>
+        <w:rPr>
+          <w:lang w:val="en-ID"/>
+        </w:rPr>
+        <w:t xml:space="preserve"> </w:t>
+      </w:r>
+      <w:proofErr w:type="spellStart"/>
+      <w:r>
+        <w:rPr>
+          <w:lang w:val="en-ID"/>
+        </w:rPr>
+        <w:t>tampi</w:t>
+      </w:r>
+      <w:r>
+        <w:rPr>
+          <w:lang w:val="en-ID"/>
+        </w:rPr>
+        <w:t>l</w:t>
+      </w:r>
+      <w:proofErr w:type="spellEnd"/>
+      <w:r>
+        <w:rPr>
+          <w:lang w:val="en-ID"/>
+        </w:rPr>
+        <w:t xml:space="preserve"> </w:t>
+      </w:r>
+      <w:proofErr w:type="spellStart"/>
+      <w:r>
+        <w:rPr>
+          <w:lang w:val="en-ID"/>
+        </w:rPr>
+        <w:t>halaman</w:t>
+      </w:r>
+      <w:proofErr w:type="spellEnd"/>
+      <w:r>
+        <w:rPr>
+          <w:lang w:val="en-ID"/>
+        </w:rPr>
+        <w:t xml:space="preserve"> </w:t>
+      </w:r>
+      <w:proofErr w:type="spellStart"/>
+      <w:r>
+        <w:rPr>
+          <w:lang w:val="en-ID"/>
+        </w:rPr>
+        <w:t>awal</w:t>
+      </w:r>
+      <w:proofErr w:type="spellEnd"/>
+      <w:r>
+        <w:rPr>
+          <w:lang w:val="en-ID"/>
+        </w:rPr>
+        <w:t xml:space="preserve"> </w:t>
+      </w:r>
+      <w:proofErr w:type="spellStart"/>
+      <w:r>
+        <w:rPr>
+          <w:lang w:val="en-ID"/>
+        </w:rPr>
+        <w:t>komisi</w:t>
+      </w:r>
+      <w:proofErr w:type="spellEnd"/>
+    </w:p>
+    <w:p>
+      <w:pPr>
+        <w:pStyle w:val="ListParagraph"/>
+        <w:numPr>
+          <w:ilvl w:val="0"/>
+          <w:numId w:val="37"/>
+        </w:numPr>
+        <w:spacing w:line="480" w:lineRule="auto"/>
+        <w:jc w:val="both"/>
+        <w:rPr>
+          <w:lang w:val="en-ID"/>
+        </w:rPr>
+      </w:pPr>
+      <w:proofErr w:type="spellStart"/>
+      <w:r>
+        <w:rPr>
+          <w:lang w:val="en-ID"/>
+        </w:rPr>
+        <w:t>Pilih</w:t>
+      </w:r>
+      <w:proofErr w:type="spellEnd"/>
+      <w:r>
+        <w:rPr>
+          <w:lang w:val="en-ID"/>
+        </w:rPr>
+        <w:t xml:space="preserve"> menu </w:t>
+      </w:r>
+      <w:proofErr w:type="spellStart"/>
+      <w:r>
+        <w:rPr>
+          <w:lang w:val="en-ID"/>
+        </w:rPr>
+        <w:t>daftar</w:t>
+      </w:r>
+      <w:proofErr w:type="spellEnd"/>
+      <w:r>
+        <w:rPr>
+          <w:lang w:val="en-ID"/>
+        </w:rPr>
+        <w:t xml:space="preserve"> </w:t>
+      </w:r>
+      <w:proofErr w:type="spellStart"/>
+      <w:r>
+        <w:rPr>
+          <w:lang w:val="en-ID"/>
+        </w:rPr>
+        <w:t>aspirasi</w:t>
+      </w:r>
+      <w:proofErr w:type="spellEnd"/>
+      <w:r>
+        <w:rPr>
+          <w:lang w:val="en-ID"/>
+        </w:rPr>
+        <w:t xml:space="preserve"> </w:t>
+      </w:r>
+      <w:proofErr w:type="spellStart"/>
+      <w:r>
+        <w:rPr>
+          <w:lang w:val="en-ID"/>
+        </w:rPr>
+        <w:t>untuk</w:t>
+      </w:r>
+      <w:proofErr w:type="spellEnd"/>
+      <w:r>
+        <w:rPr>
+          <w:lang w:val="en-ID"/>
+        </w:rPr>
+        <w:t xml:space="preserve"> </w:t>
+      </w:r>
+      <w:proofErr w:type="spellStart"/>
+      <w:r>
+        <w:rPr>
+          <w:lang w:val="en-ID"/>
+        </w:rPr>
+        <w:t>melihat</w:t>
+      </w:r>
+      <w:proofErr w:type="spellEnd"/>
+      <w:r>
+        <w:rPr>
+          <w:lang w:val="en-ID"/>
+        </w:rPr>
+        <w:t xml:space="preserve"> </w:t>
+      </w:r>
+      <w:proofErr w:type="spellStart"/>
+      <w:r>
+        <w:rPr>
+          <w:lang w:val="en-ID"/>
+        </w:rPr>
+        <w:t>aspirasi</w:t>
+      </w:r>
+      <w:proofErr w:type="spellEnd"/>
+      <w:r>
+        <w:rPr>
+          <w:lang w:val="en-ID"/>
+        </w:rPr>
+        <w:t xml:space="preserve"> yang </w:t>
+      </w:r>
+      <w:proofErr w:type="spellStart"/>
+      <w:r>
+        <w:rPr>
+          <w:lang w:val="en-ID"/>
+        </w:rPr>
+        <w:t>masuk</w:t>
+      </w:r>
+      <w:proofErr w:type="spellEnd"/>
+    </w:p>
+    <w:p>
+      <w:pPr>
+        <w:pStyle w:val="ListParagraph"/>
+        <w:numPr>
+          <w:ilvl w:val="0"/>
+          <w:numId w:val="35"/>
+        </w:numPr>
+        <w:spacing w:line="480" w:lineRule="auto"/>
+        <w:jc w:val="both"/>
+        <w:rPr>
+          <w:lang w:val="en-ID"/>
+        </w:rPr>
+      </w:pPr>
+      <w:proofErr w:type="spellStart"/>
+      <w:r>
+        <w:rPr>
+          <w:lang w:val="en-ID"/>
+        </w:rPr>
+        <w:t>Sistem</w:t>
+      </w:r>
+      <w:proofErr w:type="spellEnd"/>
+      <w:r>
+        <w:rPr>
+          <w:lang w:val="en-ID"/>
+        </w:rPr>
+        <w:t xml:space="preserve"> android </w:t>
+      </w:r>
+      <w:proofErr w:type="spellStart"/>
+      <w:r>
+        <w:rPr>
+          <w:lang w:val="en-ID"/>
+        </w:rPr>
+        <w:t>Masyarakat</w:t>
+      </w:r>
+      <w:proofErr w:type="spellEnd"/>
+    </w:p>
+    <w:p>
+      <w:pPr>
+        <w:pStyle w:val="ListParagraph"/>
+        <w:spacing w:line="480" w:lineRule="auto"/>
+        <w:ind w:left="1080"/>
+        <w:jc w:val="both"/>
+        <w:rPr>
+          <w:lang w:val="en-ID"/>
+        </w:rPr>
+      </w:pPr>
+      <w:proofErr w:type="spellStart"/>
+      <w:r>
+        <w:rPr>
+          <w:lang w:val="en-ID"/>
+        </w:rPr>
+        <w:t>Adapun</w:t>
+      </w:r>
+      <w:proofErr w:type="spellEnd"/>
+      <w:r>
+        <w:rPr>
+          <w:lang w:val="en-ID"/>
+        </w:rPr>
+        <w:t xml:space="preserve"> Flowchart </w:t>
+      </w:r>
+      <w:proofErr w:type="spellStart"/>
+      <w:r>
+        <w:rPr>
+          <w:lang w:val="en-ID"/>
+        </w:rPr>
+        <w:t>dari</w:t>
+      </w:r>
+      <w:proofErr w:type="spellEnd"/>
+      <w:r>
+        <w:rPr>
+          <w:lang w:val="en-ID"/>
+        </w:rPr>
+        <w:t xml:space="preserve"> </w:t>
+      </w:r>
+      <w:proofErr w:type="spellStart"/>
+      <w:r>
+        <w:rPr>
+          <w:lang w:val="en-ID"/>
+        </w:rPr>
+        <w:t>sistem</w:t>
+      </w:r>
+      <w:proofErr w:type="spellEnd"/>
+      <w:r>
+        <w:rPr>
+          <w:lang w:val="en-ID"/>
+        </w:rPr>
+        <w:t xml:space="preserve"> </w:t>
+      </w:r>
+      <w:r>
+        <w:rPr>
+          <w:lang w:val="en-ID"/>
+        </w:rPr>
+        <w:t xml:space="preserve">Android </w:t>
+      </w:r>
+      <w:proofErr w:type="spellStart"/>
+      <w:r>
+        <w:rPr>
+          <w:lang w:val="en-ID"/>
+        </w:rPr>
+        <w:t>masyarakat</w:t>
+      </w:r>
+      <w:proofErr w:type="spellEnd"/>
+      <w:r>
+        <w:rPr>
+          <w:lang w:val="en-ID"/>
+        </w:rPr>
+        <w:t xml:space="preserve"> </w:t>
+      </w:r>
+      <w:proofErr w:type="spellStart"/>
+      <w:r>
+        <w:rPr>
+          <w:lang w:val="en-ID"/>
+        </w:rPr>
+        <w:t>sebagai</w:t>
+      </w:r>
+      <w:proofErr w:type="spellEnd"/>
+      <w:r>
+        <w:rPr>
+          <w:lang w:val="en-ID"/>
+        </w:rPr>
+        <w:t xml:space="preserve"> </w:t>
+      </w:r>
+      <w:proofErr w:type="spellStart"/>
+      <w:r>
+        <w:rPr>
+          <w:lang w:val="en-ID"/>
+        </w:rPr>
+        <w:t>berikut</w:t>
+      </w:r>
+      <w:proofErr w:type="spellEnd"/>
+      <w:r>
+        <w:rPr>
+          <w:lang w:val="en-ID"/>
+        </w:rPr>
+        <w:t>:</w:t>
+      </w:r>
+    </w:p>
+    <w:p>
+      <w:pPr>
+        <w:pStyle w:val="ListParagraph"/>
+        <w:keepNext/>
+        <w:spacing w:line="240" w:lineRule="auto"/>
+        <w:ind w:left="1080"/>
+        <w:jc w:val="center"/>
+      </w:pPr>
+      <w:r>
+        <w:rPr>
+          <w:noProof/>
+          <w:lang w:val="en-US"/>
+        </w:rPr>
+        <w:lastRenderedPageBreak/>
+        <w:drawing>
+          <wp:inline distT="0" distB="0" distL="0" distR="0" wp14:anchorId="60B59477" wp14:editId="40BA79A0">
+            <wp:extent cx="3392308" cy="3600000"/>
+            <wp:effectExtent l="0" t="0" r="0" b="635"/>
+            <wp:docPr id="12" name="Picture 12" descr="E:\STMIK DIPANEGARA\SEMESTER 7\SKRIPSI\SKRIPSI GITHUB\SKRIPSI 2020 FIX\UML File\Flowchart\Flowchart Masyarakat (Android).jpg"/>
+            <wp:cNvGraphicFramePr>
+              <a:graphicFrameLocks xmlns:a="http://schemas.openxmlformats.org/drawingml/2006/main" noChangeAspect="1"/>
+            </wp:cNvGraphicFramePr>
+            <a:graphic xmlns:a="http://schemas.openxmlformats.org/drawingml/2006/main">
+              <a:graphicData uri="http://schemas.openxmlformats.org/drawingml/2006/picture">
+                <pic:pic xmlns:pic="http://schemas.openxmlformats.org/drawingml/2006/picture">
+                  <pic:nvPicPr>
+                    <pic:cNvPr id="0" name="Picture 3" descr="E:\STMIK DIPANEGARA\SEMESTER 7\SKRIPSI\SKRIPSI GITHUB\SKRIPSI 2020 FIX\UML File\Flowchart\Flowchart Masyarakat (Android).jpg"/>
+                    <pic:cNvPicPr>
+                      <a:picLocks noChangeAspect="1" noChangeArrowheads="1"/>
+                    </pic:cNvPicPr>
+                  </pic:nvPicPr>
+                  <pic:blipFill>
+                    <a:blip r:embed="rId23">
+                      <a:extLst>
+                        <a:ext uri="{28A0092B-C50C-407E-A947-70E740481C1C}">
+                          <a14:useLocalDpi xmlns:a14="http://schemas.microsoft.com/office/drawing/2010/main" val="0"/>
+                        </a:ext>
+                      </a:extLst>
+                    </a:blip>
+                    <a:srcRect/>
+                    <a:stretch>
+                      <a:fillRect/>
+                    </a:stretch>
+                  </pic:blipFill>
+                  <pic:spPr bwMode="auto">
+                    <a:xfrm>
+                      <a:off x="0" y="0"/>
+                      <a:ext cx="3392308" cy="3600000"/>
+                    </a:xfrm>
+                    <a:prstGeom prst="rect">
+                      <a:avLst/>
+                    </a:prstGeom>
+                    <a:noFill/>
+                    <a:ln>
+                      <a:noFill/>
+                    </a:ln>
+                  </pic:spPr>
+                </pic:pic>
+              </a:graphicData>
+            </a:graphic>
+          </wp:inline>
+        </w:drawing>
+      </w:r>
+    </w:p>
+    <w:p>
+      <w:pPr>
+        <w:pStyle w:val="Caption"/>
+        <w:spacing w:line="480" w:lineRule="auto"/>
+        <w:jc w:val="center"/>
+        <w:rPr>
+          <w:lang w:val="en-ID"/>
+        </w:rPr>
+      </w:pPr>
+      <w:r>
+        <w:t xml:space="preserve">Gambar 4. </w:t>
+      </w:r>
+      <w:r>
+        <w:fldChar w:fldCharType="begin"/>
+      </w:r>
+      <w:r>
+        <w:instrText xml:space="preserve"> SEQ Gambar_4. \* ARABIC </w:instrText>
+      </w:r>
+      <w:r>
+        <w:fldChar w:fldCharType="separate"/>
+      </w:r>
+      <w:r>
+        <w:rPr>
+          <w:noProof/>
+        </w:rPr>
+        <w:t>18</w:t>
+      </w:r>
+      <w:r>
+        <w:fldChar w:fldCharType="end"/>
+      </w:r>
+      <w:r>
+        <w:rPr>
+          <w:lang w:val="en-ID"/>
+        </w:rPr>
+        <w:t xml:space="preserve"> </w:t>
+      </w:r>
+      <w:r>
+        <w:rPr>
+          <w:i/>
+          <w:lang w:val="en-ID"/>
+        </w:rPr>
+        <w:t>Flowchart</w:t>
+      </w:r>
+      <w:r>
+        <w:rPr>
+          <w:lang w:val="en-ID"/>
+        </w:rPr>
+        <w:t xml:space="preserve"> </w:t>
+      </w:r>
+      <w:proofErr w:type="spellStart"/>
+      <w:r>
+        <w:rPr>
+          <w:lang w:val="en-ID"/>
+        </w:rPr>
+        <w:t>sistem</w:t>
+      </w:r>
+      <w:proofErr w:type="spellEnd"/>
+      <w:r>
+        <w:rPr>
+          <w:lang w:val="en-ID"/>
+        </w:rPr>
+        <w:t xml:space="preserve"> android </w:t>
+      </w:r>
+      <w:proofErr w:type="spellStart"/>
+      <w:r>
+        <w:rPr>
+          <w:lang w:val="en-ID"/>
+        </w:rPr>
+        <w:t>masyarakat</w:t>
+      </w:r>
+      <w:proofErr w:type="spellEnd"/>
+    </w:p>
+    <w:p>
+      <w:pPr>
+        <w:pStyle w:val="ListParagraph"/>
+        <w:numPr>
+          <w:ilvl w:val="0"/>
+          <w:numId w:val="38"/>
+        </w:numPr>
+        <w:spacing w:line="480" w:lineRule="auto"/>
+        <w:jc w:val="both"/>
+        <w:rPr>
+          <w:lang w:val="en-ID"/>
+        </w:rPr>
+      </w:pPr>
+      <w:proofErr w:type="spellStart"/>
+      <w:r>
+        <w:rPr>
+          <w:lang w:val="en-ID"/>
+        </w:rPr>
+        <w:t>Masukkan</w:t>
+      </w:r>
+      <w:proofErr w:type="spellEnd"/>
+      <w:r>
+        <w:rPr>
+          <w:lang w:val="en-ID"/>
+        </w:rPr>
+        <w:t xml:space="preserve"> username </w:t>
+      </w:r>
+      <w:proofErr w:type="spellStart"/>
+      <w:r>
+        <w:rPr>
+          <w:lang w:val="en-ID"/>
+        </w:rPr>
+        <w:t>dan</w:t>
+      </w:r>
+      <w:proofErr w:type="spellEnd"/>
+      <w:r>
+        <w:rPr>
+          <w:lang w:val="en-ID"/>
+        </w:rPr>
+        <w:t xml:space="preserve"> password </w:t>
+      </w:r>
+      <w:proofErr w:type="spellStart"/>
+      <w:r>
+        <w:rPr>
+          <w:lang w:val="en-ID"/>
+        </w:rPr>
+        <w:t>pada</w:t>
+      </w:r>
+      <w:proofErr w:type="spellEnd"/>
+      <w:r>
+        <w:rPr>
+          <w:lang w:val="en-ID"/>
+        </w:rPr>
+        <w:t xml:space="preserve"> </w:t>
+      </w:r>
+      <w:proofErr w:type="spellStart"/>
+      <w:r>
+        <w:rPr>
+          <w:lang w:val="en-ID"/>
+        </w:rPr>
+        <w:t>aplikasi</w:t>
+      </w:r>
+      <w:proofErr w:type="spellEnd"/>
+    </w:p>
+    <w:p>
+      <w:pPr>
+        <w:pStyle w:val="ListParagraph"/>
+        <w:numPr>
+          <w:ilvl w:val="0"/>
+          <w:numId w:val="38"/>
+        </w:numPr>
+        <w:spacing w:line="480" w:lineRule="auto"/>
+        <w:jc w:val="both"/>
+        <w:rPr>
+          <w:lang w:val="en-ID"/>
+        </w:rPr>
+      </w:pPr>
+      <w:proofErr w:type="spellStart"/>
+      <w:r>
+        <w:rPr>
+          <w:lang w:val="en-ID"/>
+        </w:rPr>
+        <w:t>Jika</w:t>
+      </w:r>
+      <w:proofErr w:type="spellEnd"/>
+      <w:r>
+        <w:rPr>
+          <w:lang w:val="en-ID"/>
+        </w:rPr>
+        <w:t xml:space="preserve"> login </w:t>
+      </w:r>
+      <w:proofErr w:type="spellStart"/>
+      <w:r>
+        <w:rPr>
+          <w:lang w:val="en-ID"/>
+        </w:rPr>
+        <w:t>berhasil</w:t>
+      </w:r>
+      <w:proofErr w:type="spellEnd"/>
+      <w:r>
+        <w:rPr>
+          <w:lang w:val="en-ID"/>
+        </w:rPr>
+        <w:t xml:space="preserve"> </w:t>
+      </w:r>
+      <w:proofErr w:type="spellStart"/>
+      <w:r>
+        <w:rPr>
+          <w:lang w:val="en-ID"/>
+        </w:rPr>
+        <w:t>maka</w:t>
+      </w:r>
+      <w:proofErr w:type="spellEnd"/>
+      <w:r>
+        <w:rPr>
+          <w:lang w:val="en-ID"/>
+        </w:rPr>
+        <w:t xml:space="preserve"> </w:t>
+      </w:r>
+      <w:proofErr w:type="spellStart"/>
+      <w:r>
+        <w:rPr>
+          <w:lang w:val="en-ID"/>
+        </w:rPr>
+        <w:t>tampil</w:t>
+      </w:r>
+      <w:proofErr w:type="spellEnd"/>
+      <w:r>
+        <w:rPr>
+          <w:lang w:val="en-ID"/>
+        </w:rPr>
+        <w:t xml:space="preserve"> </w:t>
+      </w:r>
+      <w:proofErr w:type="spellStart"/>
+      <w:r>
+        <w:rPr>
+          <w:lang w:val="en-ID"/>
+        </w:rPr>
+        <w:t>halaman</w:t>
+      </w:r>
+      <w:proofErr w:type="spellEnd"/>
+      <w:r>
+        <w:rPr>
+          <w:lang w:val="en-ID"/>
+        </w:rPr>
+        <w:t xml:space="preserve"> </w:t>
+      </w:r>
+      <w:proofErr w:type="spellStart"/>
+      <w:r>
+        <w:rPr>
+          <w:lang w:val="en-ID"/>
+        </w:rPr>
+        <w:t>awal</w:t>
+      </w:r>
+      <w:proofErr w:type="spellEnd"/>
+      <w:r>
+        <w:rPr>
+          <w:lang w:val="en-ID"/>
+        </w:rPr>
+        <w:t xml:space="preserve"> </w:t>
+      </w:r>
+      <w:proofErr w:type="spellStart"/>
+      <w:r>
+        <w:rPr>
+          <w:lang w:val="en-ID"/>
+        </w:rPr>
+        <w:t>pada</w:t>
+      </w:r>
+      <w:proofErr w:type="spellEnd"/>
+      <w:r>
+        <w:rPr>
+          <w:lang w:val="en-ID"/>
+        </w:rPr>
+        <w:t xml:space="preserve"> </w:t>
+      </w:r>
+      <w:proofErr w:type="spellStart"/>
+      <w:r>
+        <w:rPr>
+          <w:lang w:val="en-ID"/>
+        </w:rPr>
+        <w:t>aplikasi</w:t>
+      </w:r>
+      <w:proofErr w:type="spellEnd"/>
+    </w:p>
+    <w:p>
+      <w:pPr>
+        <w:pStyle w:val="ListParagraph"/>
+        <w:numPr>
+          <w:ilvl w:val="0"/>
+          <w:numId w:val="38"/>
+        </w:numPr>
+        <w:spacing w:line="480" w:lineRule="auto"/>
+        <w:jc w:val="both"/>
+        <w:rPr>
+          <w:lang w:val="en-ID"/>
+        </w:rPr>
+      </w:pPr>
+      <w:proofErr w:type="spellStart"/>
+      <w:r>
+        <w:rPr>
+          <w:lang w:val="en-ID"/>
+        </w:rPr>
+        <w:t>Pilih</w:t>
+      </w:r>
+      <w:proofErr w:type="spellEnd"/>
+      <w:r>
+        <w:rPr>
+          <w:lang w:val="en-ID"/>
+        </w:rPr>
+        <w:t xml:space="preserve"> menu </w:t>
+      </w:r>
+      <w:proofErr w:type="spellStart"/>
+      <w:r>
+        <w:rPr>
+          <w:lang w:val="en-ID"/>
+        </w:rPr>
+        <w:t>aspirasi</w:t>
+      </w:r>
+      <w:proofErr w:type="spellEnd"/>
+      <w:r>
+        <w:rPr>
+          <w:lang w:val="en-ID"/>
+        </w:rPr>
+        <w:t xml:space="preserve"> </w:t>
+      </w:r>
+      <w:proofErr w:type="spellStart"/>
+      <w:r>
+        <w:rPr>
+          <w:lang w:val="en-ID"/>
+        </w:rPr>
+        <w:t>untuk</w:t>
+      </w:r>
+      <w:proofErr w:type="spellEnd"/>
+      <w:r>
+        <w:rPr>
+          <w:lang w:val="en-ID"/>
+        </w:rPr>
+        <w:t xml:space="preserve"> </w:t>
+      </w:r>
+      <w:proofErr w:type="spellStart"/>
+      <w:r>
+        <w:rPr>
+          <w:lang w:val="en-ID"/>
+        </w:rPr>
+        <w:t>melihat</w:t>
+      </w:r>
+      <w:proofErr w:type="spellEnd"/>
+      <w:r>
+        <w:rPr>
+          <w:lang w:val="en-ID"/>
+        </w:rPr>
+        <w:t xml:space="preserve"> </w:t>
+      </w:r>
+      <w:proofErr w:type="spellStart"/>
+      <w:r>
+        <w:rPr>
+          <w:lang w:val="en-ID"/>
+        </w:rPr>
+        <w:t>dan</w:t>
+      </w:r>
+      <w:proofErr w:type="spellEnd"/>
+      <w:r>
+        <w:rPr>
+          <w:lang w:val="en-ID"/>
+        </w:rPr>
+        <w:t xml:space="preserve"> </w:t>
+      </w:r>
+      <w:proofErr w:type="spellStart"/>
+      <w:r>
+        <w:rPr>
+          <w:lang w:val="en-ID"/>
+        </w:rPr>
+        <w:t>menambahkan</w:t>
+      </w:r>
+      <w:proofErr w:type="spellEnd"/>
+      <w:r>
+        <w:rPr>
+          <w:lang w:val="en-ID"/>
+        </w:rPr>
+        <w:t xml:space="preserve"> </w:t>
+      </w:r>
+      <w:proofErr w:type="spellStart"/>
+      <w:r>
+        <w:rPr>
+          <w:lang w:val="en-ID"/>
+        </w:rPr>
+        <w:t>aspirasi</w:t>
+      </w:r>
+      <w:proofErr w:type="spellEnd"/>
+    </w:p>
+    <w:p>
+      <w:pPr>
+        <w:pStyle w:val="ListParagraph"/>
+        <w:numPr>
+          <w:ilvl w:val="0"/>
+          <w:numId w:val="38"/>
+        </w:numPr>
+        <w:spacing w:line="480" w:lineRule="auto"/>
+        <w:jc w:val="both"/>
+        <w:rPr>
+          <w:lang w:val="en-ID"/>
+        </w:rPr>
+      </w:pPr>
+      <w:proofErr w:type="spellStart"/>
+      <w:r>
+        <w:rPr>
+          <w:lang w:val="en-ID"/>
+        </w:rPr>
+        <w:t>Pada</w:t>
+      </w:r>
+      <w:proofErr w:type="spellEnd"/>
+      <w:r>
+        <w:rPr>
+          <w:lang w:val="en-ID"/>
+        </w:rPr>
+        <w:t xml:space="preserve"> menu </w:t>
+      </w:r>
+      <w:proofErr w:type="spellStart"/>
+      <w:r>
+        <w:rPr>
+          <w:lang w:val="en-ID"/>
+        </w:rPr>
+        <w:t>aspirasi</w:t>
+      </w:r>
+      <w:proofErr w:type="spellEnd"/>
+      <w:r>
+        <w:rPr>
+          <w:lang w:val="en-ID"/>
+        </w:rPr>
+        <w:t xml:space="preserve"> filter </w:t>
+      </w:r>
+      <w:proofErr w:type="spellStart"/>
+      <w:r>
+        <w:rPr>
+          <w:lang w:val="en-ID"/>
+        </w:rPr>
+        <w:t>aspirasi</w:t>
+      </w:r>
+      <w:proofErr w:type="spellEnd"/>
+      <w:r>
+        <w:rPr>
+          <w:lang w:val="en-ID"/>
+        </w:rPr>
+        <w:t xml:space="preserve"> </w:t>
+      </w:r>
+      <w:proofErr w:type="spellStart"/>
+      <w:r>
+        <w:rPr>
+          <w:lang w:val="en-ID"/>
+        </w:rPr>
+        <w:t>berdasarkan</w:t>
+      </w:r>
+      <w:proofErr w:type="spellEnd"/>
+      <w:r>
+        <w:rPr>
+          <w:lang w:val="en-ID"/>
+        </w:rPr>
+        <w:t xml:space="preserve"> status </w:t>
+      </w:r>
+      <w:proofErr w:type="spellStart"/>
+      <w:r>
+        <w:rPr>
+          <w:lang w:val="en-ID"/>
+        </w:rPr>
+        <w:t>dengan</w:t>
+      </w:r>
+      <w:proofErr w:type="spellEnd"/>
+      <w:r>
+        <w:rPr>
+          <w:lang w:val="en-ID"/>
+        </w:rPr>
+        <w:t xml:space="preserve"> </w:t>
+      </w:r>
+      <w:proofErr w:type="spellStart"/>
+      <w:r>
+        <w:rPr>
+          <w:lang w:val="en-ID"/>
+        </w:rPr>
+        <w:t>menekan</w:t>
+      </w:r>
+      <w:proofErr w:type="spellEnd"/>
+      <w:r>
+        <w:rPr>
+          <w:lang w:val="en-ID"/>
+        </w:rPr>
+        <w:t xml:space="preserve"> dropdown </w:t>
+      </w:r>
+      <w:proofErr w:type="spellStart"/>
+      <w:r>
+        <w:rPr>
+          <w:lang w:val="en-ID"/>
+        </w:rPr>
+        <w:t>pada</w:t>
+      </w:r>
+      <w:proofErr w:type="spellEnd"/>
+      <w:r>
+        <w:rPr>
+          <w:lang w:val="en-ID"/>
+        </w:rPr>
+        <w:t xml:space="preserve"> </w:t>
+      </w:r>
+      <w:proofErr w:type="spellStart"/>
+      <w:r>
+        <w:rPr>
+          <w:lang w:val="en-ID"/>
+        </w:rPr>
+        <w:t>bagian</w:t>
+      </w:r>
+      <w:proofErr w:type="spellEnd"/>
+      <w:r>
+        <w:rPr>
+          <w:lang w:val="en-ID"/>
+        </w:rPr>
+        <w:t xml:space="preserve"> </w:t>
+      </w:r>
+      <w:proofErr w:type="spellStart"/>
+      <w:r>
+        <w:rPr>
+          <w:lang w:val="en-ID"/>
+        </w:rPr>
+        <w:t>atas</w:t>
+      </w:r>
+      <w:proofErr w:type="spellEnd"/>
+      <w:r>
+        <w:rPr>
+          <w:lang w:val="en-ID"/>
+        </w:rPr>
+        <w:t xml:space="preserve"> </w:t>
+      </w:r>
+      <w:proofErr w:type="spellStart"/>
+      <w:r>
+        <w:rPr>
+          <w:lang w:val="en-ID"/>
+        </w:rPr>
+        <w:t>aspirasi</w:t>
+      </w:r>
+      <w:proofErr w:type="spellEnd"/>
+    </w:p>
+    <w:p>
+      <w:pPr>
+        <w:pStyle w:val="ListParagraph"/>
+        <w:numPr>
+          <w:ilvl w:val="0"/>
+          <w:numId w:val="38"/>
+        </w:numPr>
+        <w:spacing w:line="480" w:lineRule="auto"/>
+        <w:jc w:val="both"/>
+        <w:rPr>
+          <w:lang w:val="en-ID"/>
+        </w:rPr>
+      </w:pPr>
+      <w:proofErr w:type="spellStart"/>
+      <w:r>
+        <w:rPr>
+          <w:lang w:val="en-ID"/>
+        </w:rPr>
+        <w:t>Pada</w:t>
+      </w:r>
+      <w:proofErr w:type="spellEnd"/>
+      <w:r>
+        <w:rPr>
+          <w:lang w:val="en-ID"/>
+        </w:rPr>
+        <w:t xml:space="preserve"> menu </w:t>
+      </w:r>
+      <w:proofErr w:type="spellStart"/>
+      <w:r>
+        <w:rPr>
+          <w:lang w:val="en-ID"/>
+        </w:rPr>
+        <w:t>aspirasi</w:t>
+      </w:r>
+      <w:proofErr w:type="spellEnd"/>
+      <w:r>
+        <w:rPr>
+          <w:lang w:val="en-ID"/>
+        </w:rPr>
+        <w:t xml:space="preserve"> </w:t>
+      </w:r>
+      <w:proofErr w:type="spellStart"/>
+      <w:r>
+        <w:rPr>
+          <w:lang w:val="en-ID"/>
+        </w:rPr>
+        <w:t>tekan</w:t>
+      </w:r>
+      <w:proofErr w:type="spellEnd"/>
+      <w:r>
+        <w:rPr>
+          <w:lang w:val="en-ID"/>
+        </w:rPr>
+        <w:t xml:space="preserve"> </w:t>
+      </w:r>
+      <w:proofErr w:type="spellStart"/>
+      <w:r>
+        <w:rPr>
+          <w:lang w:val="en-ID"/>
+        </w:rPr>
+        <w:t>tombol</w:t>
+      </w:r>
+      <w:proofErr w:type="spellEnd"/>
+      <w:r>
+        <w:rPr>
+          <w:lang w:val="en-ID"/>
+        </w:rPr>
+        <w:t xml:space="preserve"> </w:t>
+      </w:r>
+      <w:proofErr w:type="spellStart"/>
+      <w:r>
+        <w:rPr>
+          <w:lang w:val="en-ID"/>
+        </w:rPr>
+        <w:t>tambah</w:t>
+      </w:r>
+      <w:proofErr w:type="spellEnd"/>
+      <w:r>
+        <w:rPr>
+          <w:lang w:val="en-ID"/>
+        </w:rPr>
+        <w:t xml:space="preserve"> </w:t>
+      </w:r>
+      <w:proofErr w:type="spellStart"/>
+      <w:r>
+        <w:rPr>
+          <w:lang w:val="en-ID"/>
+        </w:rPr>
+        <w:t>pada</w:t>
+      </w:r>
+      <w:proofErr w:type="spellEnd"/>
+      <w:r>
+        <w:rPr>
+          <w:lang w:val="en-ID"/>
+        </w:rPr>
+        <w:t xml:space="preserve"> </w:t>
+      </w:r>
+      <w:proofErr w:type="spellStart"/>
+      <w:r>
+        <w:rPr>
+          <w:lang w:val="en-ID"/>
+        </w:rPr>
+        <w:t>bagian</w:t>
+      </w:r>
+      <w:proofErr w:type="spellEnd"/>
+      <w:r>
+        <w:rPr>
+          <w:lang w:val="en-ID"/>
+        </w:rPr>
+        <w:t xml:space="preserve"> </w:t>
+      </w:r>
+      <w:proofErr w:type="spellStart"/>
+      <w:r>
+        <w:rPr>
+          <w:lang w:val="en-ID"/>
+        </w:rPr>
+        <w:t>bawah</w:t>
+      </w:r>
+      <w:proofErr w:type="spellEnd"/>
+      <w:r>
+        <w:rPr>
+          <w:lang w:val="en-ID"/>
+        </w:rPr>
+        <w:t xml:space="preserve"> </w:t>
+      </w:r>
+      <w:proofErr w:type="spellStart"/>
+      <w:r>
+        <w:rPr>
+          <w:lang w:val="en-ID"/>
+        </w:rPr>
+        <w:t>untuk</w:t>
+      </w:r>
+      <w:proofErr w:type="spellEnd"/>
+      <w:r>
+        <w:rPr>
+          <w:lang w:val="en-ID"/>
+        </w:rPr>
+        <w:t xml:space="preserve"> </w:t>
+      </w:r>
+      <w:proofErr w:type="spellStart"/>
+      <w:r>
+        <w:rPr>
+          <w:lang w:val="en-ID"/>
+        </w:rPr>
+        <w:t>menambahkan</w:t>
+      </w:r>
+      <w:proofErr w:type="spellEnd"/>
+      <w:r>
+        <w:rPr>
+          <w:lang w:val="en-ID"/>
+        </w:rPr>
+        <w:t xml:space="preserve"> </w:t>
+      </w:r>
+      <w:proofErr w:type="spellStart"/>
+      <w:r>
+        <w:rPr>
+          <w:lang w:val="en-ID"/>
+        </w:rPr>
+        <w:t>aspirasi</w:t>
+      </w:r>
+      <w:proofErr w:type="spellEnd"/>
+      <w:r>
+        <w:rPr>
+          <w:lang w:val="en-ID"/>
+        </w:rPr>
+        <w:t xml:space="preserve"> </w:t>
+      </w:r>
+      <w:proofErr w:type="spellStart"/>
+      <w:r>
+        <w:rPr>
+          <w:lang w:val="en-ID"/>
+        </w:rPr>
+        <w:t>baru</w:t>
+      </w:r>
+      <w:proofErr w:type="spellEnd"/>
+    </w:p>
+    <w:p>
+      <w:pPr>
+        <w:pStyle w:val="ListParagraph"/>
+        <w:numPr>
+          <w:ilvl w:val="0"/>
+          <w:numId w:val="38"/>
+        </w:numPr>
+        <w:spacing w:line="480" w:lineRule="auto"/>
+        <w:jc w:val="both"/>
+        <w:rPr>
+          <w:lang w:val="en-ID"/>
+        </w:rPr>
+      </w:pPr>
+      <w:proofErr w:type="spellStart"/>
+      <w:r>
+        <w:rPr>
+          <w:lang w:val="en-ID"/>
+        </w:rPr>
+        <w:t>Pilih</w:t>
+      </w:r>
+      <w:proofErr w:type="spellEnd"/>
+      <w:r>
+        <w:rPr>
+          <w:lang w:val="en-ID"/>
+        </w:rPr>
+        <w:t xml:space="preserve"> menu </w:t>
+      </w:r>
+      <w:proofErr w:type="spellStart"/>
+      <w:r>
+        <w:rPr>
+          <w:lang w:val="en-ID"/>
+        </w:rPr>
+        <w:t>akun</w:t>
+      </w:r>
+      <w:proofErr w:type="spellEnd"/>
+      <w:r>
+        <w:rPr>
+          <w:lang w:val="en-ID"/>
+        </w:rPr>
+        <w:t xml:space="preserve"> </w:t>
+      </w:r>
+      <w:proofErr w:type="spellStart"/>
+      <w:r>
+        <w:rPr>
+          <w:lang w:val="en-ID"/>
+        </w:rPr>
+        <w:t>untuk</w:t>
+      </w:r>
+      <w:proofErr w:type="spellEnd"/>
+      <w:r>
+        <w:rPr>
+          <w:lang w:val="en-ID"/>
+        </w:rPr>
+        <w:t xml:space="preserve"> </w:t>
+      </w:r>
+      <w:proofErr w:type="spellStart"/>
+      <w:r>
+        <w:rPr>
+          <w:lang w:val="en-ID"/>
+        </w:rPr>
+        <w:t>melihat</w:t>
+      </w:r>
+      <w:proofErr w:type="spellEnd"/>
+      <w:r>
+        <w:rPr>
+          <w:lang w:val="en-ID"/>
+        </w:rPr>
+        <w:t xml:space="preserve"> </w:t>
+      </w:r>
+      <w:proofErr w:type="spellStart"/>
+      <w:r>
+        <w:rPr>
+          <w:lang w:val="en-ID"/>
+        </w:rPr>
+        <w:t>profil</w:t>
+      </w:r>
+      <w:proofErr w:type="spellEnd"/>
+      <w:r>
+        <w:rPr>
+          <w:lang w:val="en-ID"/>
+        </w:rPr>
+        <w:t xml:space="preserve"> </w:t>
+      </w:r>
+      <w:proofErr w:type="spellStart"/>
+      <w:r>
+        <w:rPr>
+          <w:lang w:val="en-ID"/>
+        </w:rPr>
+        <w:t>dan</w:t>
+      </w:r>
+      <w:proofErr w:type="spellEnd"/>
+      <w:r>
+        <w:rPr>
+          <w:lang w:val="en-ID"/>
+        </w:rPr>
+        <w:t xml:space="preserve"> </w:t>
+      </w:r>
+      <w:proofErr w:type="spellStart"/>
+      <w:r>
+        <w:rPr>
+          <w:lang w:val="en-ID"/>
+        </w:rPr>
+        <w:t>mengubah</w:t>
+      </w:r>
+      <w:proofErr w:type="spellEnd"/>
+      <w:r>
+        <w:rPr>
+          <w:lang w:val="en-ID"/>
+        </w:rPr>
+        <w:t xml:space="preserve"> data </w:t>
+      </w:r>
+      <w:proofErr w:type="spellStart"/>
+      <w:r>
+        <w:rPr>
+          <w:lang w:val="en-ID"/>
+        </w:rPr>
+        <w:t>profil</w:t>
+      </w:r>
+      <w:proofErr w:type="spellEnd"/>
+      <w:r>
+        <w:rPr>
+          <w:lang w:val="en-ID"/>
+        </w:rPr>
+        <w:t>.</w:t>
+      </w:r>
+    </w:p>
+    <w:p>
+      <w:pPr>
+        <w:spacing w:line="480" w:lineRule="auto"/>
+        <w:jc w:val="both"/>
+        <w:rPr>
+          <w:lang w:val="en-ID"/>
+        </w:rPr>
+      </w:pPr>
+    </w:p>
+    <w:p>
+      <w:pPr>
+        <w:spacing w:line="480" w:lineRule="auto"/>
+        <w:jc w:val="both"/>
+      </w:pPr>
+      <w:bookmarkStart w:id="7" w:name="_GoBack"/>
+      <w:bookmarkEnd w:id="7"/>
     </w:p>
     <w:sectPr>
-      <w:headerReference w:type="default" r:id="rId21"/>
-      <w:footerReference w:type="default" r:id="rId22"/>
-      <w:footerReference w:type="first" r:id="rId23"/>
+      <w:headerReference w:type="default" r:id="rId24"/>
+      <w:footerReference w:type="default" r:id="rId25"/>
+      <w:footerReference w:type="first" r:id="rId26"/>
       <w:pgSz w:w="11907" w:h="16839" w:code="9"/>
       <w:pgMar w:top="2268" w:right="1701" w:bottom="1701" w:left="2268" w:header="720" w:footer="720" w:gutter="0"/>
       <w:pgNumType w:start="34"/>
@@ -21581,7 +23204,7 @@
             <w:rFonts w:cs="Times New Roman"/>
             <w:noProof/>
           </w:rPr>
-          <w:t>53</w:t>
+          <w:t>55</w:t>
         </w:r>
         <w:r>
           <w:rPr>
@@ -24239,6 +25862,95 @@
     </w:lvl>
   </w:abstractNum>
   <w:abstractNum w:abstractNumId="27">
+    <w:nsid w:val="59141447"/>
+    <w:multiLevelType w:val="hybridMultilevel"/>
+    <w:tmpl w:val="01D8FF0C"/>
+    <w:lvl w:ilvl="0" w:tplc="39B2BF64">
+      <w:start w:val="1"/>
+      <w:numFmt w:val="decimal"/>
+      <w:lvlText w:val="%1)"/>
+      <w:lvlJc w:val="left"/>
+      <w:pPr>
+        <w:ind w:left="1440" w:hanging="360"/>
+      </w:pPr>
+      <w:rPr>
+        <w:rFonts w:hint="default"/>
+      </w:rPr>
+    </w:lvl>
+    <w:lvl w:ilvl="1" w:tplc="04090019" w:tentative="1">
+      <w:start w:val="1"/>
+      <w:numFmt w:val="lowerLetter"/>
+      <w:lvlText w:val="%2."/>
+      <w:lvlJc w:val="left"/>
+      <w:pPr>
+        <w:ind w:left="2160" w:hanging="360"/>
+      </w:pPr>
+    </w:lvl>
+    <w:lvl w:ilvl="2" w:tplc="0409001B" w:tentative="1">
+      <w:start w:val="1"/>
+      <w:numFmt w:val="lowerRoman"/>
+      <w:lvlText w:val="%3."/>
+      <w:lvlJc w:val="right"/>
+      <w:pPr>
+        <w:ind w:left="2880" w:hanging="180"/>
+      </w:pPr>
+    </w:lvl>
+    <w:lvl w:ilvl="3" w:tplc="0409000F" w:tentative="1">
+      <w:start w:val="1"/>
+      <w:numFmt w:val="decimal"/>
+      <w:lvlText w:val="%4."/>
+      <w:lvlJc w:val="left"/>
+      <w:pPr>
+        <w:ind w:left="3600" w:hanging="360"/>
+      </w:pPr>
+    </w:lvl>
+    <w:lvl w:ilvl="4" w:tplc="04090019" w:tentative="1">
+      <w:start w:val="1"/>
+      <w:numFmt w:val="lowerLetter"/>
+      <w:lvlText w:val="%5."/>
+      <w:lvlJc w:val="left"/>
+      <w:pPr>
+        <w:ind w:left="4320" w:hanging="360"/>
+      </w:pPr>
+    </w:lvl>
+    <w:lvl w:ilvl="5" w:tplc="0409001B" w:tentative="1">
+      <w:start w:val="1"/>
+      <w:numFmt w:val="lowerRoman"/>
+      <w:lvlText w:val="%6."/>
+      <w:lvlJc w:val="right"/>
+      <w:pPr>
+        <w:ind w:left="5040" w:hanging="180"/>
+      </w:pPr>
+    </w:lvl>
+    <w:lvl w:ilvl="6" w:tplc="0409000F" w:tentative="1">
+      <w:start w:val="1"/>
+      <w:numFmt w:val="decimal"/>
+      <w:lvlText w:val="%7."/>
+      <w:lvlJc w:val="left"/>
+      <w:pPr>
+        <w:ind w:left="5760" w:hanging="360"/>
+      </w:pPr>
+    </w:lvl>
+    <w:lvl w:ilvl="7" w:tplc="04090019" w:tentative="1">
+      <w:start w:val="1"/>
+      <w:numFmt w:val="lowerLetter"/>
+      <w:lvlText w:val="%8."/>
+      <w:lvlJc w:val="left"/>
+      <w:pPr>
+        <w:ind w:left="6480" w:hanging="360"/>
+      </w:pPr>
+    </w:lvl>
+    <w:lvl w:ilvl="8" w:tplc="0409001B" w:tentative="1">
+      <w:start w:val="1"/>
+      <w:numFmt w:val="lowerRoman"/>
+      <w:lvlText w:val="%9."/>
+      <w:lvlJc w:val="right"/>
+      <w:pPr>
+        <w:ind w:left="7200" w:hanging="180"/>
+      </w:pPr>
+    </w:lvl>
+  </w:abstractNum>
+  <w:abstractNum w:abstractNumId="28">
     <w:nsid w:val="6543060C"/>
     <w:multiLevelType w:val="multilevel"/>
     <w:tmpl w:val="52785776"/>
@@ -24359,7 +26071,7 @@
       </w:rPr>
     </w:lvl>
   </w:abstractNum>
-  <w:abstractNum w:abstractNumId="28">
+  <w:abstractNum w:abstractNumId="29">
     <w:nsid w:val="675D1CC6"/>
     <w:multiLevelType w:val="hybridMultilevel"/>
     <w:tmpl w:val="DAA23736"/>
@@ -24448,7 +26160,7 @@
       </w:pPr>
     </w:lvl>
   </w:abstractNum>
-  <w:abstractNum w:abstractNumId="29">
+  <w:abstractNum w:abstractNumId="30">
     <w:nsid w:val="6C9B53F5"/>
     <w:multiLevelType w:val="hybridMultilevel"/>
     <w:tmpl w:val="9272B8FE"/>
@@ -24538,7 +26250,7 @@
       </w:pPr>
     </w:lvl>
   </w:abstractNum>
-  <w:abstractNum w:abstractNumId="30">
+  <w:abstractNum w:abstractNumId="31">
     <w:nsid w:val="71FD4A42"/>
     <w:multiLevelType w:val="hybridMultilevel"/>
     <w:tmpl w:val="2C1A5EE8"/>
@@ -24628,7 +26340,7 @@
       </w:pPr>
     </w:lvl>
   </w:abstractNum>
-  <w:abstractNum w:abstractNumId="31">
+  <w:abstractNum w:abstractNumId="32">
     <w:nsid w:val="721E37EB"/>
     <w:multiLevelType w:val="hybridMultilevel"/>
     <w:tmpl w:val="50E6FAC4"/>
@@ -24717,7 +26429,7 @@
       </w:pPr>
     </w:lvl>
   </w:abstractNum>
-  <w:abstractNum w:abstractNumId="32">
+  <w:abstractNum w:abstractNumId="33">
     <w:nsid w:val="783306F9"/>
     <w:multiLevelType w:val="hybridMultilevel"/>
     <w:tmpl w:val="BA5CF962"/>
@@ -24838,7 +26550,7 @@
       </w:pPr>
     </w:lvl>
   </w:abstractNum>
-  <w:abstractNum w:abstractNumId="33">
+  <w:abstractNum w:abstractNumId="34">
     <w:nsid w:val="78745299"/>
     <w:multiLevelType w:val="hybridMultilevel"/>
     <w:tmpl w:val="DAA23736"/>
@@ -24927,7 +26639,7 @@
       </w:pPr>
     </w:lvl>
   </w:abstractNum>
-  <w:abstractNum w:abstractNumId="34">
+  <w:abstractNum w:abstractNumId="35">
     <w:nsid w:val="7B037736"/>
     <w:multiLevelType w:val="hybridMultilevel"/>
     <w:tmpl w:val="52A6FC1E"/>
@@ -25016,7 +26728,7 @@
       </w:pPr>
     </w:lvl>
   </w:abstractNum>
-  <w:abstractNum w:abstractNumId="35">
+  <w:abstractNum w:abstractNumId="36">
     <w:nsid w:val="7C9652CC"/>
     <w:multiLevelType w:val="hybridMultilevel"/>
     <w:tmpl w:val="3E14EDF6"/>
@@ -25105,7 +26817,7 @@
       </w:pPr>
     </w:lvl>
   </w:abstractNum>
-  <w:abstractNum w:abstractNumId="36">
+  <w:abstractNum w:abstractNumId="37">
     <w:nsid w:val="7E403B75"/>
     <w:multiLevelType w:val="hybridMultilevel"/>
     <w:tmpl w:val="AACABA5E"/>
@@ -25198,7 +26910,7 @@
     <w:abstractNumId w:val="26"/>
   </w:num>
   <w:num w:numId="2">
-    <w:abstractNumId w:val="32"/>
+    <w:abstractNumId w:val="33"/>
   </w:num>
   <w:num w:numId="3">
     <w:abstractNumId w:val="18"/>
@@ -25207,13 +26919,13 @@
     <w:abstractNumId w:val="9"/>
   </w:num>
   <w:num w:numId="5">
-    <w:abstractNumId w:val="27"/>
+    <w:abstractNumId w:val="28"/>
   </w:num>
   <w:num w:numId="6">
     <w:abstractNumId w:val="23"/>
   </w:num>
   <w:num w:numId="7">
-    <w:abstractNumId w:val="30"/>
+    <w:abstractNumId w:val="31"/>
   </w:num>
   <w:num w:numId="8">
     <w:abstractNumId w:val="19"/>
@@ -25231,7 +26943,7 @@
     <w:abstractNumId w:val="11"/>
   </w:num>
   <w:num w:numId="13">
-    <w:abstractNumId w:val="29"/>
+    <w:abstractNumId w:val="30"/>
   </w:num>
   <w:num w:numId="14">
     <w:abstractNumId w:val="8"/>
@@ -25246,7 +26958,7 @@
     <w:abstractNumId w:val="6"/>
   </w:num>
   <w:num w:numId="18">
-    <w:abstractNumId w:val="31"/>
+    <w:abstractNumId w:val="32"/>
   </w:num>
   <w:num w:numId="19">
     <w:abstractNumId w:val="22"/>
@@ -25255,7 +26967,7 @@
     <w:abstractNumId w:val="15"/>
   </w:num>
   <w:num w:numId="21">
-    <w:abstractNumId w:val="36"/>
+    <w:abstractNumId w:val="37"/>
   </w:num>
   <w:num w:numId="22">
     <w:abstractNumId w:val="25"/>
@@ -25267,7 +26979,7 @@
     <w:abstractNumId w:val="14"/>
   </w:num>
   <w:num w:numId="25">
-    <w:abstractNumId w:val="34"/>
+    <w:abstractNumId w:val="35"/>
   </w:num>
   <w:num w:numId="26">
     <w:abstractNumId w:val="12"/>
@@ -25282,13 +26994,13 @@
     <w:abstractNumId w:val="13"/>
   </w:num>
   <w:num w:numId="30">
-    <w:abstractNumId w:val="33"/>
+    <w:abstractNumId w:val="34"/>
   </w:num>
   <w:num w:numId="31">
     <w:abstractNumId w:val="10"/>
   </w:num>
   <w:num w:numId="32">
-    <w:abstractNumId w:val="28"/>
+    <w:abstractNumId w:val="29"/>
   </w:num>
   <w:num w:numId="33">
     <w:abstractNumId w:val="2"/>
@@ -25297,13 +27009,16 @@
     <w:abstractNumId w:val="24"/>
   </w:num>
   <w:num w:numId="35">
-    <w:abstractNumId w:val="35"/>
+    <w:abstractNumId w:val="36"/>
   </w:num>
   <w:num w:numId="36">
     <w:abstractNumId w:val="3"/>
   </w:num>
   <w:num w:numId="37">
     <w:abstractNumId w:val="17"/>
+  </w:num>
+  <w:num w:numId="38">
+    <w:abstractNumId w:val="27"/>
   </w:num>
   <w:numIdMacAtCleanup w:val="15"/>
 </w:numbering>
@@ -26333,7 +28048,7 @@
 </file>
 
 <file path=customXml/itemProps1.xml><?xml version="1.0" encoding="utf-8"?>
-<ds:datastoreItem xmlns:ds="http://schemas.openxmlformats.org/officeDocument/2006/customXml" ds:itemID="{68EA694C-B6A9-4C07-BE13-A585362FBC9C}">
+<ds:datastoreItem xmlns:ds="http://schemas.openxmlformats.org/officeDocument/2006/customXml" ds:itemID="{8EE0D05E-3739-4DD8-AC4D-25594E851AA4}">
   <ds:schemaRefs>
     <ds:schemaRef ds:uri="http://schemas.openxmlformats.org/officeDocument/2006/bibliography"/>
   </ds:schemaRefs>

</xml_diff>